<commit_message>
all outputs (seedbank density, fixed mature plant density, seed production per capita) of seed production sim in one file
</commit_message>
<xml_diff>
--- a/4-Analysis/Q1-seed-production-allowance-rot.docx
+++ b/4-Analysis/Q1-seed-production-allowance-rot.docx
@@ -129,16 +129,16 @@
         <w:rPr>
           <w:rStyle w:val="NormalTok"/>
         </w:rPr>
-        <w:t xml:space="preserve">(vec, poh_C, ow_C, prt_C, em_C, sv_C, seed_C,</w:t>
-      </w:r>
-      <w:r>
-        <w:br/>
-      </w:r>
-      <w:r>
-        <w:rPr>
-          <w:rStyle w:val="NormalTok"/>
-        </w:rPr>
-        <w:t xml:space="preserve">                           poh_S, ow_S, prt_S, em_S, sv_S, seed_S){</w:t>
+        <w:t xml:space="preserve">(vec, prt_C, em_C, sv_C, seed_C, poh_C, ow_C, </w:t>
+      </w:r>
+      <w:r>
+        <w:br/>
+      </w:r>
+      <w:r>
+        <w:rPr>
+          <w:rStyle w:val="NormalTok"/>
+        </w:rPr>
+        <w:t xml:space="preserve">                           prt_S, em_S, sv_S, seed_S, poh_S, ow_S){</w:t>
       </w:r>
       <w:r>
         <w:br/>
@@ -16718,7 +16718,7 @@
           <wp:inline>
             <wp:extent cx="5334000" cy="5334000"/>
             <wp:effectExtent b="0" l="0" r="0" t="0"/>
-            <wp:docPr descr="Figure 3: Population size at the end of a rotation cycle over 100 rotational cycles (the 2-year rotation ended at the soybean phase, the 3-year rotation ended at the oat phase, and the 4-year rotation ended at the alfalfa phase). All simulations started with a seed column of 10000 female seeds in the top 0 - 2 cm soil stratum and 0 female seed in the bottom 2 - 20 cm soil stratum. The simulation applied improved weed control efficacy on cohorts 1 through 3 in corn and soybean only. The relationships of aboveground mass and fecundity in Nguyen and Liebman (2022a) were used to estimate cohort-based fecundity. It was expected that no waterhemp cohorts in any crop environments but only the cohorts 1 through 3 in corn and soybean were manipulated to find the seed production thresholds. However, additional control efficacy was needed in some crop phases outside of the expected group to reduce seed production potentials. The crop phases marked with an asterisk (*) are where control measures extended beyond waterhemp cohort 3 would be neccessary. The crop phases marked with an inverted comma (’) are where no additional control was applied. Each panel was annotated with the average fecundity thresholds for the first three waterhemp cohorts in corn and soybean followed by the whole crop phase. The red horizontal line marks lambda = 1." title="" id="27" name="Picture"/>
+            <wp:docPr descr="Figure 3: Population size at the end of a rotation cycle over 100 rotational cycles (the 2-year rotation ended at the soybean phase, the 3-year rotation ended at the oat phase, and the 4-year rotation ended at the alfalfa phase). All simulations started with a seed column of 10000 female seeds in the top 0 - 2 cm soil stratum and 0 female seed in the bottom 2 - 20 cm soil stratum. The simulation applied improved weed control efficacy on cohorts 1 through 3 in corn and soybean only. The relationships of aboveground mass and fecundity in Nguyen and Liebman (2022a) were used to estimate cohort-based fecundity. It was expected that no waterhemp cohorts in any crop environments but only the cohorts 1 through 3 in corn and soybean were manipulated to find the seed production thresholds. However, additional control efficacy was needed in some crop phases outside of the expected group to reduce seed production potentials. The red horizontal line marks lambda = 1." title="" id="27" name="Picture"/>
             <a:graphic>
               <a:graphicData uri="http://schemas.openxmlformats.org/drawingml/2006/picture">
                 <pic:pic>
@@ -16761,9 +16761,2281 @@
         <w:pStyle w:val="ImageCaption"/>
       </w:pPr>
       <w:r>
-        <w:t xml:space="preserve">Figure 3: Population size at the end of a rotation cycle over 100 rotational cycles (the 2-year rotation ended at the soybean phase, the 3-year rotation ended at the oat phase, and the 4-year rotation ended at the alfalfa phase). All simulations started with a seed column of 10000 female seeds in the top 0 - 2 cm soil stratum and 0 female seed in the bottom 2 - 20 cm soil stratum. The simulation applied improved weed control efficacy on cohorts 1 through 3 in corn and soybean only. The relationships of aboveground mass and fecundity in Nguyen and Liebman (2022a) were used to estimate cohort-based fecundity. It was expected that no waterhemp cohorts in any crop environments but only the cohorts 1 through 3 in corn and soybean were manipulated to find the seed production thresholds. However, additional control efficacy was needed in some crop phases outside of the expected group to reduce seed production potentials. The crop phases marked with an asterisk (*) are where control measures extended beyond waterhemp cohort 3 would be neccessary. The crop phases marked with an inverted comma (’) are where no additional control was applied. Each panel was annotated with the average fecundity thresholds for the first three waterhemp cohorts in corn and soybean followed by the whole crop phase. The red horizontal line marks lambda = 1.</w:t>
+        <w:t xml:space="preserve">Figure 3: Population size at the end of a rotation cycle over 100 rotational cycles (the 2-year rotation ended at the soybean phase, the 3-year rotation ended at the oat phase, and the 4-year rotation ended at the alfalfa phase). All simulations started with a seed column of 10000 female seeds in the top 0 - 2 cm soil stratum and 0 female seed in the bottom 2 - 20 cm soil stratum. The simulation applied improved weed control efficacy on cohorts 1 through 3 in corn and soybean only. The relationships of aboveground mass and fecundity in Nguyen and Liebman (2022a) were used to estimate cohort-based fecundity. It was expected that no waterhemp cohorts in any crop environments but only the cohorts 1 through 3 in corn and soybean were manipulated to find the seed production thresholds. However, additional control efficacy was needed in some crop phases outside of the expected group to reduce seed production potentials. The red horizontal line marks lambda = 1.</w:t>
       </w:r>
     </w:p>
+    <w:p>
+      <w:pPr>
+        <w:pStyle w:val="SourceCode"/>
+      </w:pPr>
+      <w:r>
+        <w:rPr>
+          <w:rStyle w:val="FunctionTok"/>
+        </w:rPr>
+        <w:t xml:space="preserve">head</w:t>
+      </w:r>
+      <w:r>
+        <w:rPr>
+          <w:rStyle w:val="NormalTok"/>
+        </w:rPr>
+        <w:t xml:space="preserve">(seed_allowance_sim_df) </w:t>
+      </w:r>
+      <w:r>
+        <w:rPr>
+          <w:rStyle w:val="SpecialCharTok"/>
+        </w:rPr>
+        <w:t xml:space="preserve">%&gt;%</w:t>
+      </w:r>
+      <w:r>
+        <w:br/>
+      </w:r>
+      <w:r>
+        <w:rPr>
+          <w:rStyle w:val="NormalTok"/>
+        </w:rPr>
+        <w:t xml:space="preserve">  flextable</w:t>
+      </w:r>
+      <w:r>
+        <w:rPr>
+          <w:rStyle w:val="SpecialCharTok"/>
+        </w:rPr>
+        <w:t xml:space="preserve">::</w:t>
+      </w:r>
+      <w:r>
+        <w:rPr>
+          <w:rStyle w:val="FunctionTok"/>
+        </w:rPr>
+        <w:t xml:space="preserve">flextable</w:t>
+      </w:r>
+      <w:r>
+        <w:rPr>
+          <w:rStyle w:val="NormalTok"/>
+        </w:rPr>
+        <w:t xml:space="preserve">()</w:t>
+      </w:r>
+    </w:p>
+    <w:tbl xmlns:w="http://schemas.openxmlformats.org/wordprocessingml/2006/main" xmlns:r="http://schemas.openxmlformats.org/officeDocument/2006/relationships" xmlns:w14="http://schemas.microsoft.com/office/word/2010/wordml" xmlns:wp="http://schemas.openxmlformats.org/drawingml/2006/wordprocessingDrawing" xmlns:a="http://schemas.openxmlformats.org/drawingml/2006/main" xmlns:pic="http://schemas.openxmlformats.org/drawingml/2006/picture">
+      <w:tblPr>
+        <w:tblLayout w:type="fixed"/>
+        <w:jc w:val="center"/>
+        <w:tblLook w:firstRow="1" w:lastRow="0" w:firstColumn="0" w:lastColumn="0" w:noHBand="0" w:noVBand="1"/>
+      </w:tblPr>
+      <w:tblGrid>
+        <w:gridCol w:w="1080"/>
+        <w:gridCol w:w="1080"/>
+        <w:gridCol w:w="1080"/>
+        <w:gridCol w:w="1080"/>
+        <w:gridCol w:w="1080"/>
+        <w:gridCol w:w="1080"/>
+        <w:gridCol w:w="1080"/>
+      </w:tblGrid>
+      <w:tr>
+        <w:trPr>
+          <w:cantSplit/>
+          <w:trHeight w:val="360" w:hRule="auto"/>
+          <w:tblHeader/>
+        </w:trPr>
+        header1
+        <w:tc>
+          <w:tcPr>
+            <w:tcBorders>
+              <w:bottom w:val="single" w:sz="16" w:space="0" w:color="666666"/>
+              <w:top w:val="single" w:sz="16" w:space="0" w:color="666666"/>
+              <w:left w:val="none" w:sz="0" w:space="0" w:color="000000"/>
+              <w:right w:val="none" w:sz="0" w:space="0" w:color="000000"/>
+            </w:tcBorders>
+            <w:shd w:val="clear" w:color="auto" w:fill="FFFFFF"/>
+            <w:tcMar>
+              <w:top w:w="0" w:type="dxa"/>
+              <w:bottom w:w="0" w:type="dxa"/>
+              <w:left w:w="0" w:type="dxa"/>
+              <w:right w:w="0" w:type="dxa"/>
+            </w:tcMar>
+            <w:vAlign w:val="center"/>
+          </w:tcPr>
+          <w:p>
+            <w:pPr>
+              <w:jc w:val="right"/>
+              <w:keepNext/>
+              <w:pBdr>
+                <w:bottom w:val="none" w:sz="0" w:space="0" w:color="000000"/>
+                <w:top w:val="none" w:sz="0" w:space="0" w:color="000000"/>
+                <w:left w:val="none" w:sz="0" w:space="0" w:color="000000"/>
+                <w:right w:val="none" w:sz="0" w:space="0" w:color="000000"/>
+              </w:pBdr>
+              <w:spacing w:after="100" w:before="100" w:line="240"/>
+              <w:ind w:firstLine="0" w:left="100" w:right="100"/>
+            </w:pPr>
+            <w:r xmlns:w="http://schemas.openxmlformats.org/wordprocessingml/2006/main" xmlns:wp="http://schemas.openxmlformats.org/drawingml/2006/wordprocessingDrawing" xmlns:r="http://schemas.openxmlformats.org/officeDocument/2006/relationships" xmlns:w14="http://schemas.microsoft.com/office/word/2010/wordml">
+              <w:rPr>
+                <w:rFonts w:ascii="Arial"/>
+                <w:i w:val="false"/>
+                <w:b w:val="false"/>
+                <w:u w:val="none"/>
+                <w:sz w:val="22"/>
+                <w:szCs w:val="22"/>
+                <w:color w:val="000000"/>
+              </w:rPr>
+              <w:t xml:space="preserve">counts</w:t>
+            </w:r>
+          </w:p>
+        </w:tc>
+        <w:tc>
+          <w:tcPr>
+            <w:tcBorders>
+              <w:bottom w:val="single" w:sz="16" w:space="0" w:color="666666"/>
+              <w:top w:val="single" w:sz="16" w:space="0" w:color="666666"/>
+              <w:left w:val="none" w:sz="0" w:space="0" w:color="000000"/>
+              <w:right w:val="none" w:sz="0" w:space="0" w:color="000000"/>
+            </w:tcBorders>
+            <w:shd w:val="clear" w:color="auto" w:fill="FFFFFF"/>
+            <w:tcMar>
+              <w:top w:w="0" w:type="dxa"/>
+              <w:bottom w:w="0" w:type="dxa"/>
+              <w:left w:w="0" w:type="dxa"/>
+              <w:right w:w="0" w:type="dxa"/>
+            </w:tcMar>
+            <w:vAlign w:val="center"/>
+          </w:tcPr>
+          <w:p>
+            <w:pPr>
+              <w:jc w:val="left"/>
+              <w:keepNext/>
+              <w:pBdr>
+                <w:bottom w:val="none" w:sz="0" w:space="0" w:color="000000"/>
+                <w:top w:val="none" w:sz="0" w:space="0" w:color="000000"/>
+                <w:left w:val="none" w:sz="0" w:space="0" w:color="000000"/>
+                <w:right w:val="none" w:sz="0" w:space="0" w:color="000000"/>
+              </w:pBdr>
+              <w:spacing w:after="100" w:before="100" w:line="240"/>
+              <w:ind w:firstLine="0" w:left="100" w:right="100"/>
+            </w:pPr>
+            <w:r xmlns:w="http://schemas.openxmlformats.org/wordprocessingml/2006/main" xmlns:wp="http://schemas.openxmlformats.org/drawingml/2006/wordprocessingDrawing" xmlns:r="http://schemas.openxmlformats.org/officeDocument/2006/relationships" xmlns:w14="http://schemas.microsoft.com/office/word/2010/wordml">
+              <w:rPr>
+                <w:rFonts w:ascii="Arial"/>
+                <w:i w:val="false"/>
+                <w:b w:val="false"/>
+                <w:u w:val="none"/>
+                <w:sz w:val="22"/>
+                <w:szCs w:val="22"/>
+                <w:color w:val="000000"/>
+              </w:rPr>
+              <w:t xml:space="preserve">category</w:t>
+            </w:r>
+          </w:p>
+        </w:tc>
+        <w:tc>
+          <w:tcPr>
+            <w:tcBorders>
+              <w:bottom w:val="single" w:sz="16" w:space="0" w:color="666666"/>
+              <w:top w:val="single" w:sz="16" w:space="0" w:color="666666"/>
+              <w:left w:val="none" w:sz="0" w:space="0" w:color="000000"/>
+              <w:right w:val="none" w:sz="0" w:space="0" w:color="000000"/>
+            </w:tcBorders>
+            <w:shd w:val="clear" w:color="auto" w:fill="FFFFFF"/>
+            <w:tcMar>
+              <w:top w:w="0" w:type="dxa"/>
+              <w:bottom w:w="0" w:type="dxa"/>
+              <w:left w:w="0" w:type="dxa"/>
+              <w:right w:w="0" w:type="dxa"/>
+            </w:tcMar>
+            <w:vAlign w:val="center"/>
+          </w:tcPr>
+          <w:p>
+            <w:pPr>
+              <w:jc w:val="right"/>
+              <w:keepNext/>
+              <w:pBdr>
+                <w:bottom w:val="none" w:sz="0" w:space="0" w:color="000000"/>
+                <w:top w:val="none" w:sz="0" w:space="0" w:color="000000"/>
+                <w:left w:val="none" w:sz="0" w:space="0" w:color="000000"/>
+                <w:right w:val="none" w:sz="0" w:space="0" w:color="000000"/>
+              </w:pBdr>
+              <w:spacing w:after="100" w:before="100" w:line="240"/>
+              <w:ind w:firstLine="0" w:left="100" w:right="100"/>
+            </w:pPr>
+            <w:r xmlns:w="http://schemas.openxmlformats.org/wordprocessingml/2006/main" xmlns:wp="http://schemas.openxmlformats.org/drawingml/2006/wordprocessingDrawing" xmlns:r="http://schemas.openxmlformats.org/officeDocument/2006/relationships" xmlns:w14="http://schemas.microsoft.com/office/word/2010/wordml">
+              <w:rPr>
+                <w:rFonts w:ascii="Arial"/>
+                <w:i w:val="false"/>
+                <w:b w:val="false"/>
+                <w:u w:val="none"/>
+                <w:sz w:val="22"/>
+                <w:szCs w:val="22"/>
+                <w:color w:val="000000"/>
+              </w:rPr>
+              <w:t xml:space="preserve">cycle_no</w:t>
+            </w:r>
+          </w:p>
+        </w:tc>
+        <w:tc>
+          <w:tcPr>
+            <w:tcBorders>
+              <w:bottom w:val="single" w:sz="16" w:space="0" w:color="666666"/>
+              <w:top w:val="single" w:sz="16" w:space="0" w:color="666666"/>
+              <w:left w:val="none" w:sz="0" w:space="0" w:color="000000"/>
+              <w:right w:val="none" w:sz="0" w:space="0" w:color="000000"/>
+            </w:tcBorders>
+            <w:shd w:val="clear" w:color="auto" w:fill="FFFFFF"/>
+            <w:tcMar>
+              <w:top w:w="0" w:type="dxa"/>
+              <w:bottom w:w="0" w:type="dxa"/>
+              <w:left w:w="0" w:type="dxa"/>
+              <w:right w:w="0" w:type="dxa"/>
+            </w:tcMar>
+            <w:vAlign w:val="center"/>
+          </w:tcPr>
+          <w:p>
+            <w:pPr>
+              <w:jc w:val="right"/>
+              <w:keepNext/>
+              <w:pBdr>
+                <w:bottom w:val="none" w:sz="0" w:space="0" w:color="000000"/>
+                <w:top w:val="none" w:sz="0" w:space="0" w:color="000000"/>
+                <w:left w:val="none" w:sz="0" w:space="0" w:color="000000"/>
+                <w:right w:val="none" w:sz="0" w:space="0" w:color="000000"/>
+              </w:pBdr>
+              <w:spacing w:after="100" w:before="100" w:line="240"/>
+              <w:ind w:firstLine="0" w:left="100" w:right="100"/>
+            </w:pPr>
+            <w:r xmlns:w="http://schemas.openxmlformats.org/wordprocessingml/2006/main" xmlns:wp="http://schemas.openxmlformats.org/drawingml/2006/wordprocessingDrawing" xmlns:r="http://schemas.openxmlformats.org/officeDocument/2006/relationships" xmlns:w14="http://schemas.microsoft.com/office/word/2010/wordml">
+              <w:rPr>
+                <w:rFonts w:ascii="Arial"/>
+                <w:i w:val="false"/>
+                <w:b w:val="false"/>
+                <w:u w:val="none"/>
+                <w:sz w:val="22"/>
+                <w:szCs w:val="22"/>
+                <w:color w:val="000000"/>
+              </w:rPr>
+              <w:t xml:space="preserve">lambda_cycle</w:t>
+            </w:r>
+          </w:p>
+        </w:tc>
+        <w:tc>
+          <w:tcPr>
+            <w:tcBorders>
+              <w:bottom w:val="single" w:sz="16" w:space="0" w:color="666666"/>
+              <w:top w:val="single" w:sz="16" w:space="0" w:color="666666"/>
+              <w:left w:val="none" w:sz="0" w:space="0" w:color="000000"/>
+              <w:right w:val="none" w:sz="0" w:space="0" w:color="000000"/>
+            </w:tcBorders>
+            <w:shd w:val="clear" w:color="auto" w:fill="FFFFFF"/>
+            <w:tcMar>
+              <w:top w:w="0" w:type="dxa"/>
+              <w:bottom w:w="0" w:type="dxa"/>
+              <w:left w:w="0" w:type="dxa"/>
+              <w:right w:w="0" w:type="dxa"/>
+            </w:tcMar>
+            <w:vAlign w:val="center"/>
+          </w:tcPr>
+          <w:p>
+            <w:pPr>
+              <w:jc w:val="right"/>
+              <w:keepNext/>
+              <w:pBdr>
+                <w:bottom w:val="none" w:sz="0" w:space="0" w:color="000000"/>
+                <w:top w:val="none" w:sz="0" w:space="0" w:color="000000"/>
+                <w:left w:val="none" w:sz="0" w:space="0" w:color="000000"/>
+                <w:right w:val="none" w:sz="0" w:space="0" w:color="000000"/>
+              </w:pBdr>
+              <w:spacing w:after="100" w:before="100" w:line="240"/>
+              <w:ind w:firstLine="0" w:left="100" w:right="100"/>
+            </w:pPr>
+            <w:r xmlns:w="http://schemas.openxmlformats.org/wordprocessingml/2006/main" xmlns:wp="http://schemas.openxmlformats.org/drawingml/2006/wordprocessingDrawing" xmlns:r="http://schemas.openxmlformats.org/officeDocument/2006/relationships" xmlns:w14="http://schemas.microsoft.com/office/word/2010/wordml">
+              <w:rPr>
+                <w:rFonts w:ascii="Arial"/>
+                <w:i w:val="false"/>
+                <w:b w:val="false"/>
+                <w:u w:val="none"/>
+                <w:sz w:val="22"/>
+                <w:szCs w:val="22"/>
+                <w:color w:val="000000"/>
+              </w:rPr>
+              <w:t xml:space="preserve">lambda_annualized</w:t>
+            </w:r>
+          </w:p>
+        </w:tc>
+        <w:tc>
+          <w:tcPr>
+            <w:tcBorders>
+              <w:bottom w:val="single" w:sz="16" w:space="0" w:color="666666"/>
+              <w:top w:val="single" w:sz="16" w:space="0" w:color="666666"/>
+              <w:left w:val="none" w:sz="0" w:space="0" w:color="000000"/>
+              <w:right w:val="none" w:sz="0" w:space="0" w:color="000000"/>
+            </w:tcBorders>
+            <w:shd w:val="clear" w:color="auto" w:fill="FFFFFF"/>
+            <w:tcMar>
+              <w:top w:w="0" w:type="dxa"/>
+              <w:bottom w:w="0" w:type="dxa"/>
+              <w:left w:w="0" w:type="dxa"/>
+              <w:right w:w="0" w:type="dxa"/>
+            </w:tcMar>
+            <w:vAlign w:val="center"/>
+          </w:tcPr>
+          <w:p>
+            <w:pPr>
+              <w:jc w:val="left"/>
+              <w:keepNext/>
+              <w:pBdr>
+                <w:bottom w:val="none" w:sz="0" w:space="0" w:color="000000"/>
+                <w:top w:val="none" w:sz="0" w:space="0" w:color="000000"/>
+                <w:left w:val="none" w:sz="0" w:space="0" w:color="000000"/>
+                <w:right w:val="none" w:sz="0" w:space="0" w:color="000000"/>
+              </w:pBdr>
+              <w:spacing w:after="100" w:before="100" w:line="240"/>
+              <w:ind w:firstLine="0" w:left="100" w:right="100"/>
+            </w:pPr>
+            <w:r xmlns:w="http://schemas.openxmlformats.org/wordprocessingml/2006/main" xmlns:wp="http://schemas.openxmlformats.org/drawingml/2006/wordprocessingDrawing" xmlns:r="http://schemas.openxmlformats.org/officeDocument/2006/relationships" xmlns:w14="http://schemas.microsoft.com/office/word/2010/wordml">
+              <w:rPr>
+                <w:rFonts w:ascii="Arial"/>
+                <w:i w:val="false"/>
+                <w:b w:val="false"/>
+                <w:u w:val="none"/>
+                <w:sz w:val="22"/>
+                <w:szCs w:val="22"/>
+                <w:color w:val="000000"/>
+              </w:rPr>
+              <w:t xml:space="preserve">Rotation</w:t>
+            </w:r>
+          </w:p>
+        </w:tc>
+        <w:tc>
+          <w:tcPr>
+            <w:tcBorders>
+              <w:bottom w:val="single" w:sz="16" w:space="0" w:color="666666"/>
+              <w:top w:val="single" w:sz="16" w:space="0" w:color="666666"/>
+              <w:left w:val="none" w:sz="0" w:space="0" w:color="000000"/>
+              <w:right w:val="none" w:sz="0" w:space="0" w:color="000000"/>
+            </w:tcBorders>
+            <w:shd w:val="clear" w:color="auto" w:fill="FFFFFF"/>
+            <w:tcMar>
+              <w:top w:w="0" w:type="dxa"/>
+              <w:bottom w:w="0" w:type="dxa"/>
+              <w:left w:w="0" w:type="dxa"/>
+              <w:right w:w="0" w:type="dxa"/>
+            </w:tcMar>
+            <w:vAlign w:val="center"/>
+          </w:tcPr>
+          <w:p>
+            <w:pPr>
+              <w:jc w:val="left"/>
+              <w:keepNext/>
+              <w:pBdr>
+                <w:bottom w:val="none" w:sz="0" w:space="0" w:color="000000"/>
+                <w:top w:val="none" w:sz="0" w:space="0" w:color="000000"/>
+                <w:left w:val="none" w:sz="0" w:space="0" w:color="000000"/>
+                <w:right w:val="none" w:sz="0" w:space="0" w:color="000000"/>
+              </w:pBdr>
+              <w:spacing w:after="100" w:before="100" w:line="240"/>
+              <w:ind w:firstLine="0" w:left="100" w:right="100"/>
+            </w:pPr>
+            <w:r xmlns:w="http://schemas.openxmlformats.org/wordprocessingml/2006/main" xmlns:wp="http://schemas.openxmlformats.org/drawingml/2006/wordprocessingDrawing" xmlns:r="http://schemas.openxmlformats.org/officeDocument/2006/relationships" xmlns:w14="http://schemas.microsoft.com/office/word/2010/wordml">
+              <w:rPr>
+                <w:rFonts w:ascii="Arial"/>
+                <w:i w:val="false"/>
+                <w:b w:val="false"/>
+                <w:u w:val="none"/>
+                <w:sz w:val="22"/>
+                <w:szCs w:val="22"/>
+                <w:color w:val="000000"/>
+              </w:rPr>
+              <w:t xml:space="preserve">Corn_weed_management</w:t>
+            </w:r>
+          </w:p>
+        </w:tc>
+      </w:tr>
+      <w:tr>
+        <w:trPr>
+          <w:cantSplit/>
+          <w:trHeight w:val="360" w:hRule="auto"/>
+        </w:trPr>
+        body1
+        <w:tc>
+          <w:tcPr>
+            <w:tcBorders>
+              <w:bottom w:val="none" w:sz="0" w:space="0" w:color="000000"/>
+              <w:top w:val="none" w:sz="0" w:space="0" w:color="000000"/>
+              <w:left w:val="none" w:sz="0" w:space="0" w:color="000000"/>
+              <w:right w:val="none" w:sz="0" w:space="0" w:color="000000"/>
+            </w:tcBorders>
+            <w:shd w:val="clear" w:color="auto" w:fill="FFFFFF"/>
+            <w:tcMar>
+              <w:top w:w="0" w:type="dxa"/>
+              <w:bottom w:w="0" w:type="dxa"/>
+              <w:left w:w="0" w:type="dxa"/>
+              <w:right w:w="0" w:type="dxa"/>
+            </w:tcMar>
+            <w:vAlign w:val="center"/>
+          </w:tcPr>
+          <w:p>
+            <w:pPr>
+              <w:jc w:val="right"/>
+              <w:keepNext/>
+              <w:pBdr>
+                <w:bottom w:val="none" w:sz="0" w:space="0" w:color="000000"/>
+                <w:top w:val="none" w:sz="0" w:space="0" w:color="000000"/>
+                <w:left w:val="none" w:sz="0" w:space="0" w:color="000000"/>
+                <w:right w:val="none" w:sz="0" w:space="0" w:color="000000"/>
+              </w:pBdr>
+              <w:spacing w:after="100" w:before="100" w:line="240"/>
+              <w:ind w:firstLine="0" w:left="100" w:right="100"/>
+            </w:pPr>
+            <w:r xmlns:w="http://schemas.openxmlformats.org/wordprocessingml/2006/main" xmlns:wp="http://schemas.openxmlformats.org/drawingml/2006/wordprocessingDrawing" xmlns:r="http://schemas.openxmlformats.org/officeDocument/2006/relationships" xmlns:w14="http://schemas.microsoft.com/office/word/2010/wordml">
+              <w:rPr>
+                <w:rFonts w:ascii="Arial"/>
+                <w:i w:val="false"/>
+                <w:b w:val="false"/>
+                <w:u w:val="none"/>
+                <w:sz w:val="22"/>
+                <w:szCs w:val="22"/>
+                <w:color w:val="000000"/>
+              </w:rPr>
+              <w:t xml:space="preserve">9,315.591</w:t>
+            </w:r>
+          </w:p>
+        </w:tc>
+        <w:tc>
+          <w:tcPr>
+            <w:tcBorders>
+              <w:bottom w:val="none" w:sz="0" w:space="0" w:color="000000"/>
+              <w:top w:val="none" w:sz="0" w:space="0" w:color="000000"/>
+              <w:left w:val="none" w:sz="0" w:space="0" w:color="000000"/>
+              <w:right w:val="none" w:sz="0" w:space="0" w:color="000000"/>
+            </w:tcBorders>
+            <w:shd w:val="clear" w:color="auto" w:fill="FFFFFF"/>
+            <w:tcMar>
+              <w:top w:w="0" w:type="dxa"/>
+              <w:bottom w:w="0" w:type="dxa"/>
+              <w:left w:w="0" w:type="dxa"/>
+              <w:right w:w="0" w:type="dxa"/>
+            </w:tcMar>
+            <w:vAlign w:val="center"/>
+          </w:tcPr>
+          <w:p>
+            <w:pPr>
+              <w:jc w:val="left"/>
+              <w:keepNext/>
+              <w:pBdr>
+                <w:bottom w:val="none" w:sz="0" w:space="0" w:color="000000"/>
+                <w:top w:val="none" w:sz="0" w:space="0" w:color="000000"/>
+                <w:left w:val="none" w:sz="0" w:space="0" w:color="000000"/>
+                <w:right w:val="none" w:sz="0" w:space="0" w:color="000000"/>
+              </w:pBdr>
+              <w:spacing w:after="100" w:before="100" w:line="240"/>
+              <w:ind w:firstLine="0" w:left="100" w:right="100"/>
+            </w:pPr>
+            <w:r xmlns:w="http://schemas.openxmlformats.org/wordprocessingml/2006/main" xmlns:wp="http://schemas.openxmlformats.org/drawingml/2006/wordprocessingDrawing" xmlns:r="http://schemas.openxmlformats.org/officeDocument/2006/relationships" xmlns:w14="http://schemas.microsoft.com/office/word/2010/wordml">
+              <w:rPr>
+                <w:rFonts w:ascii="Arial"/>
+                <w:i w:val="false"/>
+                <w:b w:val="false"/>
+                <w:u w:val="none"/>
+                <w:sz w:val="22"/>
+                <w:szCs w:val="22"/>
+                <w:color w:val="000000"/>
+              </w:rPr>
+              <w:t xml:space="preserve">top</w:t>
+            </w:r>
+          </w:p>
+        </w:tc>
+        <w:tc>
+          <w:tcPr>
+            <w:tcBorders>
+              <w:bottom w:val="none" w:sz="0" w:space="0" w:color="000000"/>
+              <w:top w:val="none" w:sz="0" w:space="0" w:color="000000"/>
+              <w:left w:val="none" w:sz="0" w:space="0" w:color="000000"/>
+              <w:right w:val="none" w:sz="0" w:space="0" w:color="000000"/>
+            </w:tcBorders>
+            <w:shd w:val="clear" w:color="auto" w:fill="FFFFFF"/>
+            <w:tcMar>
+              <w:top w:w="0" w:type="dxa"/>
+              <w:bottom w:w="0" w:type="dxa"/>
+              <w:left w:w="0" w:type="dxa"/>
+              <w:right w:w="0" w:type="dxa"/>
+            </w:tcMar>
+            <w:vAlign w:val="center"/>
+          </w:tcPr>
+          <w:p>
+            <w:pPr>
+              <w:jc w:val="right"/>
+              <w:keepNext/>
+              <w:pBdr>
+                <w:bottom w:val="none" w:sz="0" w:space="0" w:color="000000"/>
+                <w:top w:val="none" w:sz="0" w:space="0" w:color="000000"/>
+                <w:left w:val="none" w:sz="0" w:space="0" w:color="000000"/>
+                <w:right w:val="none" w:sz="0" w:space="0" w:color="000000"/>
+              </w:pBdr>
+              <w:spacing w:after="100" w:before="100" w:line="240"/>
+              <w:ind w:firstLine="0" w:left="100" w:right="100"/>
+            </w:pPr>
+            <w:r xmlns:w="http://schemas.openxmlformats.org/wordprocessingml/2006/main" xmlns:wp="http://schemas.openxmlformats.org/drawingml/2006/wordprocessingDrawing" xmlns:r="http://schemas.openxmlformats.org/officeDocument/2006/relationships" xmlns:w14="http://schemas.microsoft.com/office/word/2010/wordml">
+              <w:rPr>
+                <w:rFonts w:ascii="Arial"/>
+                <w:i w:val="false"/>
+                <w:b w:val="false"/>
+                <w:u w:val="none"/>
+                <w:sz w:val="22"/>
+                <w:szCs w:val="22"/>
+                <w:color w:val="000000"/>
+              </w:rPr>
+              <w:t xml:space="preserve">2</w:t>
+            </w:r>
+          </w:p>
+        </w:tc>
+        <w:tc>
+          <w:tcPr>
+            <w:tcBorders>
+              <w:bottom w:val="none" w:sz="0" w:space="0" w:color="000000"/>
+              <w:top w:val="none" w:sz="0" w:space="0" w:color="000000"/>
+              <w:left w:val="none" w:sz="0" w:space="0" w:color="000000"/>
+              <w:right w:val="none" w:sz="0" w:space="0" w:color="000000"/>
+            </w:tcBorders>
+            <w:shd w:val="clear" w:color="auto" w:fill="FFFFFF"/>
+            <w:tcMar>
+              <w:top w:w="0" w:type="dxa"/>
+              <w:bottom w:w="0" w:type="dxa"/>
+              <w:left w:w="0" w:type="dxa"/>
+              <w:right w:w="0" w:type="dxa"/>
+            </w:tcMar>
+            <w:vAlign w:val="center"/>
+          </w:tcPr>
+          <w:p>
+            <w:pPr>
+              <w:jc w:val="right"/>
+              <w:keepNext/>
+              <w:pBdr>
+                <w:bottom w:val="none" w:sz="0" w:space="0" w:color="000000"/>
+                <w:top w:val="none" w:sz="0" w:space="0" w:color="000000"/>
+                <w:left w:val="none" w:sz="0" w:space="0" w:color="000000"/>
+                <w:right w:val="none" w:sz="0" w:space="0" w:color="000000"/>
+              </w:pBdr>
+              <w:spacing w:after="100" w:before="100" w:line="240"/>
+              <w:ind w:firstLine="0" w:left="100" w:right="100"/>
+            </w:pPr>
+            <w:r xmlns:w="http://schemas.openxmlformats.org/wordprocessingml/2006/main" xmlns:wp="http://schemas.openxmlformats.org/drawingml/2006/wordprocessingDrawing" xmlns:r="http://schemas.openxmlformats.org/officeDocument/2006/relationships" xmlns:w14="http://schemas.microsoft.com/office/word/2010/wordml">
+              <w:rPr>
+                <w:rFonts w:ascii="Arial"/>
+                <w:i w:val="false"/>
+                <w:b w:val="false"/>
+                <w:u w:val="none"/>
+                <w:sz w:val="22"/>
+                <w:szCs w:val="22"/>
+                <w:color w:val="000000"/>
+              </w:rPr>
+              <w:t xml:space="preserve">0.9315591</w:t>
+            </w:r>
+          </w:p>
+        </w:tc>
+        <w:tc>
+          <w:tcPr>
+            <w:tcBorders>
+              <w:bottom w:val="none" w:sz="0" w:space="0" w:color="000000"/>
+              <w:top w:val="none" w:sz="0" w:space="0" w:color="000000"/>
+              <w:left w:val="none" w:sz="0" w:space="0" w:color="000000"/>
+              <w:right w:val="none" w:sz="0" w:space="0" w:color="000000"/>
+            </w:tcBorders>
+            <w:shd w:val="clear" w:color="auto" w:fill="FFFFFF"/>
+            <w:tcMar>
+              <w:top w:w="0" w:type="dxa"/>
+              <w:bottom w:w="0" w:type="dxa"/>
+              <w:left w:w="0" w:type="dxa"/>
+              <w:right w:w="0" w:type="dxa"/>
+            </w:tcMar>
+            <w:vAlign w:val="center"/>
+          </w:tcPr>
+          <w:p>
+            <w:pPr>
+              <w:jc w:val="right"/>
+              <w:keepNext/>
+              <w:pBdr>
+                <w:bottom w:val="none" w:sz="0" w:space="0" w:color="000000"/>
+                <w:top w:val="none" w:sz="0" w:space="0" w:color="000000"/>
+                <w:left w:val="none" w:sz="0" w:space="0" w:color="000000"/>
+                <w:right w:val="none" w:sz="0" w:space="0" w:color="000000"/>
+              </w:pBdr>
+              <w:spacing w:after="100" w:before="100" w:line="240"/>
+              <w:ind w:firstLine="0" w:left="100" w:right="100"/>
+            </w:pPr>
+            <w:r xmlns:w="http://schemas.openxmlformats.org/wordprocessingml/2006/main" xmlns:wp="http://schemas.openxmlformats.org/drawingml/2006/wordprocessingDrawing" xmlns:r="http://schemas.openxmlformats.org/officeDocument/2006/relationships" xmlns:w14="http://schemas.microsoft.com/office/word/2010/wordml">
+              <w:rPr>
+                <w:rFonts w:ascii="Arial"/>
+                <w:i w:val="false"/>
+                <w:b w:val="false"/>
+                <w:u w:val="none"/>
+                <w:sz w:val="22"/>
+                <w:szCs w:val="22"/>
+                <w:color w:val="000000"/>
+              </w:rPr>
+              <w:t xml:space="preserve">0.9651731</w:t>
+            </w:r>
+          </w:p>
+        </w:tc>
+        <w:tc>
+          <w:tcPr>
+            <w:tcBorders>
+              <w:bottom w:val="none" w:sz="0" w:space="0" w:color="000000"/>
+              <w:top w:val="none" w:sz="0" w:space="0" w:color="000000"/>
+              <w:left w:val="none" w:sz="0" w:space="0" w:color="000000"/>
+              <w:right w:val="none" w:sz="0" w:space="0" w:color="000000"/>
+            </w:tcBorders>
+            <w:shd w:val="clear" w:color="auto" w:fill="FFFFFF"/>
+            <w:tcMar>
+              <w:top w:w="0" w:type="dxa"/>
+              <w:bottom w:w="0" w:type="dxa"/>
+              <w:left w:w="0" w:type="dxa"/>
+              <w:right w:w="0" w:type="dxa"/>
+            </w:tcMar>
+            <w:vAlign w:val="center"/>
+          </w:tcPr>
+          <w:p>
+            <w:pPr>
+              <w:jc w:val="left"/>
+              <w:keepNext/>
+              <w:pBdr>
+                <w:bottom w:val="none" w:sz="0" w:space="0" w:color="000000"/>
+                <w:top w:val="none" w:sz="0" w:space="0" w:color="000000"/>
+                <w:left w:val="none" w:sz="0" w:space="0" w:color="000000"/>
+                <w:right w:val="none" w:sz="0" w:space="0" w:color="000000"/>
+              </w:pBdr>
+              <w:spacing w:after="100" w:before="100" w:line="240"/>
+              <w:ind w:firstLine="0" w:left="100" w:right="100"/>
+            </w:pPr>
+            <w:r xmlns:w="http://schemas.openxmlformats.org/wordprocessingml/2006/main" xmlns:wp="http://schemas.openxmlformats.org/drawingml/2006/wordprocessingDrawing" xmlns:r="http://schemas.openxmlformats.org/officeDocument/2006/relationships" xmlns:w14="http://schemas.microsoft.com/office/word/2010/wordml">
+              <w:rPr>
+                <w:rFonts w:ascii="Arial"/>
+                <w:i w:val="false"/>
+                <w:b w:val="false"/>
+                <w:u w:val="none"/>
+                <w:sz w:val="22"/>
+                <w:szCs w:val="22"/>
+                <w:color w:val="000000"/>
+              </w:rPr>
+              <w:t xml:space="preserve">2-year</w:t>
+            </w:r>
+          </w:p>
+        </w:tc>
+        <w:tc>
+          <w:tcPr>
+            <w:tcBorders>
+              <w:bottom w:val="none" w:sz="0" w:space="0" w:color="000000"/>
+              <w:top w:val="none" w:sz="0" w:space="0" w:color="000000"/>
+              <w:left w:val="none" w:sz="0" w:space="0" w:color="000000"/>
+              <w:right w:val="none" w:sz="0" w:space="0" w:color="000000"/>
+            </w:tcBorders>
+            <w:shd w:val="clear" w:color="auto" w:fill="FFFFFF"/>
+            <w:tcMar>
+              <w:top w:w="0" w:type="dxa"/>
+              <w:bottom w:w="0" w:type="dxa"/>
+              <w:left w:w="0" w:type="dxa"/>
+              <w:right w:w="0" w:type="dxa"/>
+            </w:tcMar>
+            <w:vAlign w:val="center"/>
+          </w:tcPr>
+          <w:p>
+            <w:pPr>
+              <w:jc w:val="left"/>
+              <w:keepNext/>
+              <w:pBdr>
+                <w:bottom w:val="none" w:sz="0" w:space="0" w:color="000000"/>
+                <w:top w:val="none" w:sz="0" w:space="0" w:color="000000"/>
+                <w:left w:val="none" w:sz="0" w:space="0" w:color="000000"/>
+                <w:right w:val="none" w:sz="0" w:space="0" w:color="000000"/>
+              </w:pBdr>
+              <w:spacing w:after="100" w:before="100" w:line="240"/>
+              <w:ind w:firstLine="0" w:left="100" w:right="100"/>
+            </w:pPr>
+            <w:r xmlns:w="http://schemas.openxmlformats.org/wordprocessingml/2006/main" xmlns:wp="http://schemas.openxmlformats.org/drawingml/2006/wordprocessingDrawing" xmlns:r="http://schemas.openxmlformats.org/officeDocument/2006/relationships" xmlns:w14="http://schemas.microsoft.com/office/word/2010/wordml">
+              <w:rPr>
+                <w:rFonts w:ascii="Arial"/>
+                <w:i w:val="false"/>
+                <w:b w:val="false"/>
+                <w:u w:val="none"/>
+                <w:sz w:val="22"/>
+                <w:szCs w:val="22"/>
+                <w:color w:val="000000"/>
+              </w:rPr>
+              <w:t xml:space="preserve">conventional</w:t>
+            </w:r>
+          </w:p>
+        </w:tc>
+      </w:tr>
+      <w:tr>
+        <w:trPr>
+          <w:cantSplit/>
+          <w:trHeight w:val="360" w:hRule="auto"/>
+        </w:trPr>
+        body2
+        <w:tc>
+          <w:tcPr>
+            <w:tcBorders>
+              <w:bottom w:val="none" w:sz="0" w:space="0" w:color="000000"/>
+              <w:top w:val="none" w:sz="0" w:space="0" w:color="000000"/>
+              <w:left w:val="none" w:sz="0" w:space="0" w:color="000000"/>
+              <w:right w:val="none" w:sz="0" w:space="0" w:color="000000"/>
+            </w:tcBorders>
+            <w:shd w:val="clear" w:color="auto" w:fill="FFFFFF"/>
+            <w:tcMar>
+              <w:top w:w="0" w:type="dxa"/>
+              <w:bottom w:w="0" w:type="dxa"/>
+              <w:left w:w="0" w:type="dxa"/>
+              <w:right w:w="0" w:type="dxa"/>
+            </w:tcMar>
+            <w:vAlign w:val="center"/>
+          </w:tcPr>
+          <w:p>
+            <w:pPr>
+              <w:jc w:val="right"/>
+              <w:keepNext/>
+              <w:pBdr>
+                <w:bottom w:val="none" w:sz="0" w:space="0" w:color="000000"/>
+                <w:top w:val="none" w:sz="0" w:space="0" w:color="000000"/>
+                <w:left w:val="none" w:sz="0" w:space="0" w:color="000000"/>
+                <w:right w:val="none" w:sz="0" w:space="0" w:color="000000"/>
+              </w:pBdr>
+              <w:spacing w:after="100" w:before="100" w:line="240"/>
+              <w:ind w:firstLine="0" w:left="100" w:right="100"/>
+            </w:pPr>
+            <w:r xmlns:w="http://schemas.openxmlformats.org/wordprocessingml/2006/main" xmlns:wp="http://schemas.openxmlformats.org/drawingml/2006/wordprocessingDrawing" xmlns:r="http://schemas.openxmlformats.org/officeDocument/2006/relationships" xmlns:w14="http://schemas.microsoft.com/office/word/2010/wordml">
+              <w:rPr>
+                <w:rFonts w:ascii="Arial"/>
+                <w:i w:val="false"/>
+                <w:b w:val="false"/>
+                <w:u w:val="none"/>
+                <w:sz w:val="22"/>
+                <w:szCs w:val="22"/>
+                <w:color w:val="000000"/>
+              </w:rPr>
+              <w:t xml:space="preserve">3,028.581</w:t>
+            </w:r>
+          </w:p>
+        </w:tc>
+        <w:tc>
+          <w:tcPr>
+            <w:tcBorders>
+              <w:bottom w:val="none" w:sz="0" w:space="0" w:color="000000"/>
+              <w:top w:val="none" w:sz="0" w:space="0" w:color="000000"/>
+              <w:left w:val="none" w:sz="0" w:space="0" w:color="000000"/>
+              <w:right w:val="none" w:sz="0" w:space="0" w:color="000000"/>
+            </w:tcBorders>
+            <w:shd w:val="clear" w:color="auto" w:fill="FFFFFF"/>
+            <w:tcMar>
+              <w:top w:w="0" w:type="dxa"/>
+              <w:bottom w:w="0" w:type="dxa"/>
+              <w:left w:w="0" w:type="dxa"/>
+              <w:right w:w="0" w:type="dxa"/>
+            </w:tcMar>
+            <w:vAlign w:val="center"/>
+          </w:tcPr>
+          <w:p>
+            <w:pPr>
+              <w:jc w:val="left"/>
+              <w:keepNext/>
+              <w:pBdr>
+                <w:bottom w:val="none" w:sz="0" w:space="0" w:color="000000"/>
+                <w:top w:val="none" w:sz="0" w:space="0" w:color="000000"/>
+                <w:left w:val="none" w:sz="0" w:space="0" w:color="000000"/>
+                <w:right w:val="none" w:sz="0" w:space="0" w:color="000000"/>
+              </w:pBdr>
+              <w:spacing w:after="100" w:before="100" w:line="240"/>
+              <w:ind w:firstLine="0" w:left="100" w:right="100"/>
+            </w:pPr>
+            <w:r xmlns:w="http://schemas.openxmlformats.org/wordprocessingml/2006/main" xmlns:wp="http://schemas.openxmlformats.org/drawingml/2006/wordprocessingDrawing" xmlns:r="http://schemas.openxmlformats.org/officeDocument/2006/relationships" xmlns:w14="http://schemas.microsoft.com/office/word/2010/wordml">
+              <w:rPr>
+                <w:rFonts w:ascii="Arial"/>
+                <w:i w:val="false"/>
+                <w:b w:val="false"/>
+                <w:u w:val="none"/>
+                <w:sz w:val="22"/>
+                <w:szCs w:val="22"/>
+                <w:color w:val="000000"/>
+              </w:rPr>
+              <w:t xml:space="preserve">bottom</w:t>
+            </w:r>
+          </w:p>
+        </w:tc>
+        <w:tc>
+          <w:tcPr>
+            <w:tcBorders>
+              <w:bottom w:val="none" w:sz="0" w:space="0" w:color="000000"/>
+              <w:top w:val="none" w:sz="0" w:space="0" w:color="000000"/>
+              <w:left w:val="none" w:sz="0" w:space="0" w:color="000000"/>
+              <w:right w:val="none" w:sz="0" w:space="0" w:color="000000"/>
+            </w:tcBorders>
+            <w:shd w:val="clear" w:color="auto" w:fill="FFFFFF"/>
+            <w:tcMar>
+              <w:top w:w="0" w:type="dxa"/>
+              <w:bottom w:w="0" w:type="dxa"/>
+              <w:left w:w="0" w:type="dxa"/>
+              <w:right w:w="0" w:type="dxa"/>
+            </w:tcMar>
+            <w:vAlign w:val="center"/>
+          </w:tcPr>
+          <w:p>
+            <w:pPr>
+              <w:jc w:val="right"/>
+              <w:keepNext/>
+              <w:pBdr>
+                <w:bottom w:val="none" w:sz="0" w:space="0" w:color="000000"/>
+                <w:top w:val="none" w:sz="0" w:space="0" w:color="000000"/>
+                <w:left w:val="none" w:sz="0" w:space="0" w:color="000000"/>
+                <w:right w:val="none" w:sz="0" w:space="0" w:color="000000"/>
+              </w:pBdr>
+              <w:spacing w:after="100" w:before="100" w:line="240"/>
+              <w:ind w:firstLine="0" w:left="100" w:right="100"/>
+            </w:pPr>
+            <w:r xmlns:w="http://schemas.openxmlformats.org/wordprocessingml/2006/main" xmlns:wp="http://schemas.openxmlformats.org/drawingml/2006/wordprocessingDrawing" xmlns:r="http://schemas.openxmlformats.org/officeDocument/2006/relationships" xmlns:w14="http://schemas.microsoft.com/office/word/2010/wordml">
+              <w:rPr>
+                <w:rFonts w:ascii="Arial"/>
+                <w:i w:val="false"/>
+                <w:b w:val="false"/>
+                <w:u w:val="none"/>
+                <w:sz w:val="22"/>
+                <w:szCs w:val="22"/>
+                <w:color w:val="000000"/>
+              </w:rPr>
+              <w:t xml:space="preserve">2</w:t>
+            </w:r>
+          </w:p>
+        </w:tc>
+        <w:tc>
+          <w:tcPr>
+            <w:tcBorders>
+              <w:bottom w:val="none" w:sz="0" w:space="0" w:color="000000"/>
+              <w:top w:val="none" w:sz="0" w:space="0" w:color="000000"/>
+              <w:left w:val="none" w:sz="0" w:space="0" w:color="000000"/>
+              <w:right w:val="none" w:sz="0" w:space="0" w:color="000000"/>
+            </w:tcBorders>
+            <w:shd w:val="clear" w:color="auto" w:fill="FFFFFF"/>
+            <w:tcMar>
+              <w:top w:w="0" w:type="dxa"/>
+              <w:bottom w:w="0" w:type="dxa"/>
+              <w:left w:w="0" w:type="dxa"/>
+              <w:right w:w="0" w:type="dxa"/>
+            </w:tcMar>
+            <w:vAlign w:val="center"/>
+          </w:tcPr>
+          <w:p>
+            <w:pPr>
+              <w:jc w:val="right"/>
+              <w:keepNext/>
+              <w:pBdr>
+                <w:bottom w:val="none" w:sz="0" w:space="0" w:color="000000"/>
+                <w:top w:val="none" w:sz="0" w:space="0" w:color="000000"/>
+                <w:left w:val="none" w:sz="0" w:space="0" w:color="000000"/>
+                <w:right w:val="none" w:sz="0" w:space="0" w:color="000000"/>
+              </w:pBdr>
+              <w:spacing w:after="100" w:before="100" w:line="240"/>
+              <w:ind w:firstLine="0" w:left="100" w:right="100"/>
+            </w:pPr>
+            <w:r xmlns:w="http://schemas.openxmlformats.org/wordprocessingml/2006/main" xmlns:wp="http://schemas.openxmlformats.org/drawingml/2006/wordprocessingDrawing" xmlns:r="http://schemas.openxmlformats.org/officeDocument/2006/relationships" xmlns:w14="http://schemas.microsoft.com/office/word/2010/wordml">
+              <w:rPr>
+                <w:rFonts w:ascii="Arial"/>
+                <w:i w:val="false"/>
+                <w:b w:val="false"/>
+                <w:u w:val="none"/>
+                <w:sz w:val="22"/>
+                <w:szCs w:val="22"/>
+                <w:color w:val="000000"/>
+              </w:rPr>
+              <w:t xml:space="preserve">Inf</w:t>
+            </w:r>
+          </w:p>
+        </w:tc>
+        <w:tc>
+          <w:tcPr>
+            <w:tcBorders>
+              <w:bottom w:val="none" w:sz="0" w:space="0" w:color="000000"/>
+              <w:top w:val="none" w:sz="0" w:space="0" w:color="000000"/>
+              <w:left w:val="none" w:sz="0" w:space="0" w:color="000000"/>
+              <w:right w:val="none" w:sz="0" w:space="0" w:color="000000"/>
+            </w:tcBorders>
+            <w:shd w:val="clear" w:color="auto" w:fill="FFFFFF"/>
+            <w:tcMar>
+              <w:top w:w="0" w:type="dxa"/>
+              <w:bottom w:w="0" w:type="dxa"/>
+              <w:left w:w="0" w:type="dxa"/>
+              <w:right w:w="0" w:type="dxa"/>
+            </w:tcMar>
+            <w:vAlign w:val="center"/>
+          </w:tcPr>
+          <w:p>
+            <w:pPr>
+              <w:jc w:val="right"/>
+              <w:keepNext/>
+              <w:pBdr>
+                <w:bottom w:val="none" w:sz="0" w:space="0" w:color="000000"/>
+                <w:top w:val="none" w:sz="0" w:space="0" w:color="000000"/>
+                <w:left w:val="none" w:sz="0" w:space="0" w:color="000000"/>
+                <w:right w:val="none" w:sz="0" w:space="0" w:color="000000"/>
+              </w:pBdr>
+              <w:spacing w:after="100" w:before="100" w:line="240"/>
+              <w:ind w:firstLine="0" w:left="100" w:right="100"/>
+            </w:pPr>
+            <w:r xmlns:w="http://schemas.openxmlformats.org/wordprocessingml/2006/main" xmlns:wp="http://schemas.openxmlformats.org/drawingml/2006/wordprocessingDrawing" xmlns:r="http://schemas.openxmlformats.org/officeDocument/2006/relationships" xmlns:w14="http://schemas.microsoft.com/office/word/2010/wordml">
+              <w:rPr>
+                <w:rFonts w:ascii="Arial"/>
+                <w:i w:val="false"/>
+                <w:b w:val="false"/>
+                <w:u w:val="none"/>
+                <w:sz w:val="22"/>
+                <w:szCs w:val="22"/>
+                <w:color w:val="000000"/>
+              </w:rPr>
+              <w:t xml:space="preserve">Inf</w:t>
+            </w:r>
+          </w:p>
+        </w:tc>
+        <w:tc>
+          <w:tcPr>
+            <w:tcBorders>
+              <w:bottom w:val="none" w:sz="0" w:space="0" w:color="000000"/>
+              <w:top w:val="none" w:sz="0" w:space="0" w:color="000000"/>
+              <w:left w:val="none" w:sz="0" w:space="0" w:color="000000"/>
+              <w:right w:val="none" w:sz="0" w:space="0" w:color="000000"/>
+            </w:tcBorders>
+            <w:shd w:val="clear" w:color="auto" w:fill="FFFFFF"/>
+            <w:tcMar>
+              <w:top w:w="0" w:type="dxa"/>
+              <w:bottom w:w="0" w:type="dxa"/>
+              <w:left w:w="0" w:type="dxa"/>
+              <w:right w:w="0" w:type="dxa"/>
+            </w:tcMar>
+            <w:vAlign w:val="center"/>
+          </w:tcPr>
+          <w:p>
+            <w:pPr>
+              <w:jc w:val="left"/>
+              <w:keepNext/>
+              <w:pBdr>
+                <w:bottom w:val="none" w:sz="0" w:space="0" w:color="000000"/>
+                <w:top w:val="none" w:sz="0" w:space="0" w:color="000000"/>
+                <w:left w:val="none" w:sz="0" w:space="0" w:color="000000"/>
+                <w:right w:val="none" w:sz="0" w:space="0" w:color="000000"/>
+              </w:pBdr>
+              <w:spacing w:after="100" w:before="100" w:line="240"/>
+              <w:ind w:firstLine="0" w:left="100" w:right="100"/>
+            </w:pPr>
+            <w:r xmlns:w="http://schemas.openxmlformats.org/wordprocessingml/2006/main" xmlns:wp="http://schemas.openxmlformats.org/drawingml/2006/wordprocessingDrawing" xmlns:r="http://schemas.openxmlformats.org/officeDocument/2006/relationships" xmlns:w14="http://schemas.microsoft.com/office/word/2010/wordml">
+              <w:rPr>
+                <w:rFonts w:ascii="Arial"/>
+                <w:i w:val="false"/>
+                <w:b w:val="false"/>
+                <w:u w:val="none"/>
+                <w:sz w:val="22"/>
+                <w:szCs w:val="22"/>
+                <w:color w:val="000000"/>
+              </w:rPr>
+              <w:t xml:space="preserve">2-year</w:t>
+            </w:r>
+          </w:p>
+        </w:tc>
+        <w:tc>
+          <w:tcPr>
+            <w:tcBorders>
+              <w:bottom w:val="none" w:sz="0" w:space="0" w:color="000000"/>
+              <w:top w:val="none" w:sz="0" w:space="0" w:color="000000"/>
+              <w:left w:val="none" w:sz="0" w:space="0" w:color="000000"/>
+              <w:right w:val="none" w:sz="0" w:space="0" w:color="000000"/>
+            </w:tcBorders>
+            <w:shd w:val="clear" w:color="auto" w:fill="FFFFFF"/>
+            <w:tcMar>
+              <w:top w:w="0" w:type="dxa"/>
+              <w:bottom w:w="0" w:type="dxa"/>
+              <w:left w:w="0" w:type="dxa"/>
+              <w:right w:w="0" w:type="dxa"/>
+            </w:tcMar>
+            <w:vAlign w:val="center"/>
+          </w:tcPr>
+          <w:p>
+            <w:pPr>
+              <w:jc w:val="left"/>
+              <w:keepNext/>
+              <w:pBdr>
+                <w:bottom w:val="none" w:sz="0" w:space="0" w:color="000000"/>
+                <w:top w:val="none" w:sz="0" w:space="0" w:color="000000"/>
+                <w:left w:val="none" w:sz="0" w:space="0" w:color="000000"/>
+                <w:right w:val="none" w:sz="0" w:space="0" w:color="000000"/>
+              </w:pBdr>
+              <w:spacing w:after="100" w:before="100" w:line="240"/>
+              <w:ind w:firstLine="0" w:left="100" w:right="100"/>
+            </w:pPr>
+            <w:r xmlns:w="http://schemas.openxmlformats.org/wordprocessingml/2006/main" xmlns:wp="http://schemas.openxmlformats.org/drawingml/2006/wordprocessingDrawing" xmlns:r="http://schemas.openxmlformats.org/officeDocument/2006/relationships" xmlns:w14="http://schemas.microsoft.com/office/word/2010/wordml">
+              <w:rPr>
+                <w:rFonts w:ascii="Arial"/>
+                <w:i w:val="false"/>
+                <w:b w:val="false"/>
+                <w:u w:val="none"/>
+                <w:sz w:val="22"/>
+                <w:szCs w:val="22"/>
+                <w:color w:val="000000"/>
+              </w:rPr>
+              <w:t xml:space="preserve">conventional</w:t>
+            </w:r>
+          </w:p>
+        </w:tc>
+      </w:tr>
+      <w:tr>
+        <w:trPr>
+          <w:cantSplit/>
+          <w:trHeight w:val="360" w:hRule="auto"/>
+        </w:trPr>
+        body3
+        <w:tc>
+          <w:tcPr>
+            <w:tcBorders>
+              <w:bottom w:val="none" w:sz="0" w:space="0" w:color="000000"/>
+              <w:top w:val="none" w:sz="0" w:space="0" w:color="000000"/>
+              <w:left w:val="none" w:sz="0" w:space="0" w:color="000000"/>
+              <w:right w:val="none" w:sz="0" w:space="0" w:color="000000"/>
+            </w:tcBorders>
+            <w:shd w:val="clear" w:color="auto" w:fill="FFFFFF"/>
+            <w:tcMar>
+              <w:top w:w="0" w:type="dxa"/>
+              <w:bottom w:w="0" w:type="dxa"/>
+              <w:left w:w="0" w:type="dxa"/>
+              <w:right w:w="0" w:type="dxa"/>
+            </w:tcMar>
+            <w:vAlign w:val="center"/>
+          </w:tcPr>
+          <w:p>
+            <w:pPr>
+              <w:jc w:val="right"/>
+              <w:keepNext/>
+              <w:pBdr>
+                <w:bottom w:val="none" w:sz="0" w:space="0" w:color="000000"/>
+                <w:top w:val="none" w:sz="0" w:space="0" w:color="000000"/>
+                <w:left w:val="none" w:sz="0" w:space="0" w:color="000000"/>
+                <w:right w:val="none" w:sz="0" w:space="0" w:color="000000"/>
+              </w:pBdr>
+              <w:spacing w:after="100" w:before="100" w:line="240"/>
+              <w:ind w:firstLine="0" w:left="100" w:right="100"/>
+            </w:pPr>
+            <w:r xmlns:w="http://schemas.openxmlformats.org/wordprocessingml/2006/main" xmlns:wp="http://schemas.openxmlformats.org/drawingml/2006/wordprocessingDrawing" xmlns:r="http://schemas.openxmlformats.org/officeDocument/2006/relationships" xmlns:w14="http://schemas.microsoft.com/office/word/2010/wordml">
+              <w:rPr>
+                <w:rFonts w:ascii="Arial"/>
+                <w:i w:val="false"/>
+                <w:b w:val="false"/>
+                <w:u w:val="none"/>
+                <w:sz w:val="22"/>
+                <w:szCs w:val="22"/>
+                <w:color w:val="000000"/>
+              </w:rPr>
+              <w:t xml:space="preserve">6,339.475</w:t>
+            </w:r>
+          </w:p>
+        </w:tc>
+        <w:tc>
+          <w:tcPr>
+            <w:tcBorders>
+              <w:bottom w:val="none" w:sz="0" w:space="0" w:color="000000"/>
+              <w:top w:val="none" w:sz="0" w:space="0" w:color="000000"/>
+              <w:left w:val="none" w:sz="0" w:space="0" w:color="000000"/>
+              <w:right w:val="none" w:sz="0" w:space="0" w:color="000000"/>
+            </w:tcBorders>
+            <w:shd w:val="clear" w:color="auto" w:fill="FFFFFF"/>
+            <w:tcMar>
+              <w:top w:w="0" w:type="dxa"/>
+              <w:bottom w:w="0" w:type="dxa"/>
+              <w:left w:w="0" w:type="dxa"/>
+              <w:right w:w="0" w:type="dxa"/>
+            </w:tcMar>
+            <w:vAlign w:val="center"/>
+          </w:tcPr>
+          <w:p>
+            <w:pPr>
+              <w:jc w:val="left"/>
+              <w:keepNext/>
+              <w:pBdr>
+                <w:bottom w:val="none" w:sz="0" w:space="0" w:color="000000"/>
+                <w:top w:val="none" w:sz="0" w:space="0" w:color="000000"/>
+                <w:left w:val="none" w:sz="0" w:space="0" w:color="000000"/>
+                <w:right w:val="none" w:sz="0" w:space="0" w:color="000000"/>
+              </w:pBdr>
+              <w:spacing w:after="100" w:before="100" w:line="240"/>
+              <w:ind w:firstLine="0" w:left="100" w:right="100"/>
+            </w:pPr>
+            <w:r xmlns:w="http://schemas.openxmlformats.org/wordprocessingml/2006/main" xmlns:wp="http://schemas.openxmlformats.org/drawingml/2006/wordprocessingDrawing" xmlns:r="http://schemas.openxmlformats.org/officeDocument/2006/relationships" xmlns:w14="http://schemas.microsoft.com/office/word/2010/wordml">
+              <w:rPr>
+                <w:rFonts w:ascii="Arial"/>
+                <w:i w:val="false"/>
+                <w:b w:val="false"/>
+                <w:u w:val="none"/>
+                <w:sz w:val="22"/>
+                <w:szCs w:val="22"/>
+                <w:color w:val="000000"/>
+              </w:rPr>
+              <w:t xml:space="preserve">top</w:t>
+            </w:r>
+          </w:p>
+        </w:tc>
+        <w:tc>
+          <w:tcPr>
+            <w:tcBorders>
+              <w:bottom w:val="none" w:sz="0" w:space="0" w:color="000000"/>
+              <w:top w:val="none" w:sz="0" w:space="0" w:color="000000"/>
+              <w:left w:val="none" w:sz="0" w:space="0" w:color="000000"/>
+              <w:right w:val="none" w:sz="0" w:space="0" w:color="000000"/>
+            </w:tcBorders>
+            <w:shd w:val="clear" w:color="auto" w:fill="FFFFFF"/>
+            <w:tcMar>
+              <w:top w:w="0" w:type="dxa"/>
+              <w:bottom w:w="0" w:type="dxa"/>
+              <w:left w:w="0" w:type="dxa"/>
+              <w:right w:w="0" w:type="dxa"/>
+            </w:tcMar>
+            <w:vAlign w:val="center"/>
+          </w:tcPr>
+          <w:p>
+            <w:pPr>
+              <w:jc w:val="right"/>
+              <w:keepNext/>
+              <w:pBdr>
+                <w:bottom w:val="none" w:sz="0" w:space="0" w:color="000000"/>
+                <w:top w:val="none" w:sz="0" w:space="0" w:color="000000"/>
+                <w:left w:val="none" w:sz="0" w:space="0" w:color="000000"/>
+                <w:right w:val="none" w:sz="0" w:space="0" w:color="000000"/>
+              </w:pBdr>
+              <w:spacing w:after="100" w:before="100" w:line="240"/>
+              <w:ind w:firstLine="0" w:left="100" w:right="100"/>
+            </w:pPr>
+            <w:r xmlns:w="http://schemas.openxmlformats.org/wordprocessingml/2006/main" xmlns:wp="http://schemas.openxmlformats.org/drawingml/2006/wordprocessingDrawing" xmlns:r="http://schemas.openxmlformats.org/officeDocument/2006/relationships" xmlns:w14="http://schemas.microsoft.com/office/word/2010/wordml">
+              <w:rPr>
+                <w:rFonts w:ascii="Arial"/>
+                <w:i w:val="false"/>
+                <w:b w:val="false"/>
+                <w:u w:val="none"/>
+                <w:sz w:val="22"/>
+                <w:szCs w:val="22"/>
+                <w:color w:val="000000"/>
+              </w:rPr>
+              <w:t xml:space="preserve">3</w:t>
+            </w:r>
+          </w:p>
+        </w:tc>
+        <w:tc>
+          <w:tcPr>
+            <w:tcBorders>
+              <w:bottom w:val="none" w:sz="0" w:space="0" w:color="000000"/>
+              <w:top w:val="none" w:sz="0" w:space="0" w:color="000000"/>
+              <w:left w:val="none" w:sz="0" w:space="0" w:color="000000"/>
+              <w:right w:val="none" w:sz="0" w:space="0" w:color="000000"/>
+            </w:tcBorders>
+            <w:shd w:val="clear" w:color="auto" w:fill="FFFFFF"/>
+            <w:tcMar>
+              <w:top w:w="0" w:type="dxa"/>
+              <w:bottom w:w="0" w:type="dxa"/>
+              <w:left w:w="0" w:type="dxa"/>
+              <w:right w:w="0" w:type="dxa"/>
+            </w:tcMar>
+            <w:vAlign w:val="center"/>
+          </w:tcPr>
+          <w:p>
+            <w:pPr>
+              <w:jc w:val="right"/>
+              <w:keepNext/>
+              <w:pBdr>
+                <w:bottom w:val="none" w:sz="0" w:space="0" w:color="000000"/>
+                <w:top w:val="none" w:sz="0" w:space="0" w:color="000000"/>
+                <w:left w:val="none" w:sz="0" w:space="0" w:color="000000"/>
+                <w:right w:val="none" w:sz="0" w:space="0" w:color="000000"/>
+              </w:pBdr>
+              <w:spacing w:after="100" w:before="100" w:line="240"/>
+              <w:ind w:firstLine="0" w:left="100" w:right="100"/>
+            </w:pPr>
+            <w:r xmlns:w="http://schemas.openxmlformats.org/wordprocessingml/2006/main" xmlns:wp="http://schemas.openxmlformats.org/drawingml/2006/wordprocessingDrawing" xmlns:r="http://schemas.openxmlformats.org/officeDocument/2006/relationships" xmlns:w14="http://schemas.microsoft.com/office/word/2010/wordml">
+              <w:rPr>
+                <w:rFonts w:ascii="Arial"/>
+                <w:i w:val="false"/>
+                <w:b w:val="false"/>
+                <w:u w:val="none"/>
+                <w:sz w:val="22"/>
+                <w:szCs w:val="22"/>
+                <w:color w:val="000000"/>
+              </w:rPr>
+              <w:t xml:space="preserve">0.6805231</w:t>
+            </w:r>
+          </w:p>
+        </w:tc>
+        <w:tc>
+          <w:tcPr>
+            <w:tcBorders>
+              <w:bottom w:val="none" w:sz="0" w:space="0" w:color="000000"/>
+              <w:top w:val="none" w:sz="0" w:space="0" w:color="000000"/>
+              <w:left w:val="none" w:sz="0" w:space="0" w:color="000000"/>
+              <w:right w:val="none" w:sz="0" w:space="0" w:color="000000"/>
+            </w:tcBorders>
+            <w:shd w:val="clear" w:color="auto" w:fill="FFFFFF"/>
+            <w:tcMar>
+              <w:top w:w="0" w:type="dxa"/>
+              <w:bottom w:w="0" w:type="dxa"/>
+              <w:left w:w="0" w:type="dxa"/>
+              <w:right w:w="0" w:type="dxa"/>
+            </w:tcMar>
+            <w:vAlign w:val="center"/>
+          </w:tcPr>
+          <w:p>
+            <w:pPr>
+              <w:jc w:val="right"/>
+              <w:keepNext/>
+              <w:pBdr>
+                <w:bottom w:val="none" w:sz="0" w:space="0" w:color="000000"/>
+                <w:top w:val="none" w:sz="0" w:space="0" w:color="000000"/>
+                <w:left w:val="none" w:sz="0" w:space="0" w:color="000000"/>
+                <w:right w:val="none" w:sz="0" w:space="0" w:color="000000"/>
+              </w:pBdr>
+              <w:spacing w:after="100" w:before="100" w:line="240"/>
+              <w:ind w:firstLine="0" w:left="100" w:right="100"/>
+            </w:pPr>
+            <w:r xmlns:w="http://schemas.openxmlformats.org/wordprocessingml/2006/main" xmlns:wp="http://schemas.openxmlformats.org/drawingml/2006/wordprocessingDrawing" xmlns:r="http://schemas.openxmlformats.org/officeDocument/2006/relationships" xmlns:w14="http://schemas.microsoft.com/office/word/2010/wordml">
+              <w:rPr>
+                <w:rFonts w:ascii="Arial"/>
+                <w:i w:val="false"/>
+                <w:b w:val="false"/>
+                <w:u w:val="none"/>
+                <w:sz w:val="22"/>
+                <w:szCs w:val="22"/>
+                <w:color w:val="000000"/>
+              </w:rPr>
+              <w:t xml:space="preserve">0.8249383</w:t>
+            </w:r>
+          </w:p>
+        </w:tc>
+        <w:tc>
+          <w:tcPr>
+            <w:tcBorders>
+              <w:bottom w:val="none" w:sz="0" w:space="0" w:color="000000"/>
+              <w:top w:val="none" w:sz="0" w:space="0" w:color="000000"/>
+              <w:left w:val="none" w:sz="0" w:space="0" w:color="000000"/>
+              <w:right w:val="none" w:sz="0" w:space="0" w:color="000000"/>
+            </w:tcBorders>
+            <w:shd w:val="clear" w:color="auto" w:fill="FFFFFF"/>
+            <w:tcMar>
+              <w:top w:w="0" w:type="dxa"/>
+              <w:bottom w:w="0" w:type="dxa"/>
+              <w:left w:w="0" w:type="dxa"/>
+              <w:right w:w="0" w:type="dxa"/>
+            </w:tcMar>
+            <w:vAlign w:val="center"/>
+          </w:tcPr>
+          <w:p>
+            <w:pPr>
+              <w:jc w:val="left"/>
+              <w:keepNext/>
+              <w:pBdr>
+                <w:bottom w:val="none" w:sz="0" w:space="0" w:color="000000"/>
+                <w:top w:val="none" w:sz="0" w:space="0" w:color="000000"/>
+                <w:left w:val="none" w:sz="0" w:space="0" w:color="000000"/>
+                <w:right w:val="none" w:sz="0" w:space="0" w:color="000000"/>
+              </w:pBdr>
+              <w:spacing w:after="100" w:before="100" w:line="240"/>
+              <w:ind w:firstLine="0" w:left="100" w:right="100"/>
+            </w:pPr>
+            <w:r xmlns:w="http://schemas.openxmlformats.org/wordprocessingml/2006/main" xmlns:wp="http://schemas.openxmlformats.org/drawingml/2006/wordprocessingDrawing" xmlns:r="http://schemas.openxmlformats.org/officeDocument/2006/relationships" xmlns:w14="http://schemas.microsoft.com/office/word/2010/wordml">
+              <w:rPr>
+                <w:rFonts w:ascii="Arial"/>
+                <w:i w:val="false"/>
+                <w:b w:val="false"/>
+                <w:u w:val="none"/>
+                <w:sz w:val="22"/>
+                <w:szCs w:val="22"/>
+                <w:color w:val="000000"/>
+              </w:rPr>
+              <w:t xml:space="preserve">2-year</w:t>
+            </w:r>
+          </w:p>
+        </w:tc>
+        <w:tc>
+          <w:tcPr>
+            <w:tcBorders>
+              <w:bottom w:val="none" w:sz="0" w:space="0" w:color="000000"/>
+              <w:top w:val="none" w:sz="0" w:space="0" w:color="000000"/>
+              <w:left w:val="none" w:sz="0" w:space="0" w:color="000000"/>
+              <w:right w:val="none" w:sz="0" w:space="0" w:color="000000"/>
+            </w:tcBorders>
+            <w:shd w:val="clear" w:color="auto" w:fill="FFFFFF"/>
+            <w:tcMar>
+              <w:top w:w="0" w:type="dxa"/>
+              <w:bottom w:w="0" w:type="dxa"/>
+              <w:left w:w="0" w:type="dxa"/>
+              <w:right w:w="0" w:type="dxa"/>
+            </w:tcMar>
+            <w:vAlign w:val="center"/>
+          </w:tcPr>
+          <w:p>
+            <w:pPr>
+              <w:jc w:val="left"/>
+              <w:keepNext/>
+              <w:pBdr>
+                <w:bottom w:val="none" w:sz="0" w:space="0" w:color="000000"/>
+                <w:top w:val="none" w:sz="0" w:space="0" w:color="000000"/>
+                <w:left w:val="none" w:sz="0" w:space="0" w:color="000000"/>
+                <w:right w:val="none" w:sz="0" w:space="0" w:color="000000"/>
+              </w:pBdr>
+              <w:spacing w:after="100" w:before="100" w:line="240"/>
+              <w:ind w:firstLine="0" w:left="100" w:right="100"/>
+            </w:pPr>
+            <w:r xmlns:w="http://schemas.openxmlformats.org/wordprocessingml/2006/main" xmlns:wp="http://schemas.openxmlformats.org/drawingml/2006/wordprocessingDrawing" xmlns:r="http://schemas.openxmlformats.org/officeDocument/2006/relationships" xmlns:w14="http://schemas.microsoft.com/office/word/2010/wordml">
+              <w:rPr>
+                <w:rFonts w:ascii="Arial"/>
+                <w:i w:val="false"/>
+                <w:b w:val="false"/>
+                <w:u w:val="none"/>
+                <w:sz w:val="22"/>
+                <w:szCs w:val="22"/>
+                <w:color w:val="000000"/>
+              </w:rPr>
+              <w:t xml:space="preserve">conventional</w:t>
+            </w:r>
+          </w:p>
+        </w:tc>
+      </w:tr>
+      <w:tr>
+        <w:trPr>
+          <w:cantSplit/>
+          <w:trHeight w:val="360" w:hRule="auto"/>
+        </w:trPr>
+        body4
+        <w:tc>
+          <w:tcPr>
+            <w:tcBorders>
+              <w:bottom w:val="none" w:sz="0" w:space="0" w:color="000000"/>
+              <w:top w:val="none" w:sz="0" w:space="0" w:color="000000"/>
+              <w:left w:val="none" w:sz="0" w:space="0" w:color="000000"/>
+              <w:right w:val="none" w:sz="0" w:space="0" w:color="000000"/>
+            </w:tcBorders>
+            <w:shd w:val="clear" w:color="auto" w:fill="FFFFFF"/>
+            <w:tcMar>
+              <w:top w:w="0" w:type="dxa"/>
+              <w:bottom w:w="0" w:type="dxa"/>
+              <w:left w:w="0" w:type="dxa"/>
+              <w:right w:w="0" w:type="dxa"/>
+            </w:tcMar>
+            <w:vAlign w:val="center"/>
+          </w:tcPr>
+          <w:p>
+            <w:pPr>
+              <w:jc w:val="right"/>
+              <w:keepNext/>
+              <w:pBdr>
+                <w:bottom w:val="none" w:sz="0" w:space="0" w:color="000000"/>
+                <w:top w:val="none" w:sz="0" w:space="0" w:color="000000"/>
+                <w:left w:val="none" w:sz="0" w:space="0" w:color="000000"/>
+                <w:right w:val="none" w:sz="0" w:space="0" w:color="000000"/>
+              </w:pBdr>
+              <w:spacing w:after="100" w:before="100" w:line="240"/>
+              <w:ind w:firstLine="0" w:left="100" w:right="100"/>
+            </w:pPr>
+            <w:r xmlns:w="http://schemas.openxmlformats.org/wordprocessingml/2006/main" xmlns:wp="http://schemas.openxmlformats.org/drawingml/2006/wordprocessingDrawing" xmlns:r="http://schemas.openxmlformats.org/officeDocument/2006/relationships" xmlns:w14="http://schemas.microsoft.com/office/word/2010/wordml">
+              <w:rPr>
+                <w:rFonts w:ascii="Arial"/>
+                <w:i w:val="false"/>
+                <w:b w:val="false"/>
+                <w:u w:val="none"/>
+                <w:sz w:val="22"/>
+                <w:szCs w:val="22"/>
+                <w:color w:val="000000"/>
+              </w:rPr>
+              <w:t xml:space="preserve">3,690.474</w:t>
+            </w:r>
+          </w:p>
+        </w:tc>
+        <w:tc>
+          <w:tcPr>
+            <w:tcBorders>
+              <w:bottom w:val="none" w:sz="0" w:space="0" w:color="000000"/>
+              <w:top w:val="none" w:sz="0" w:space="0" w:color="000000"/>
+              <w:left w:val="none" w:sz="0" w:space="0" w:color="000000"/>
+              <w:right w:val="none" w:sz="0" w:space="0" w:color="000000"/>
+            </w:tcBorders>
+            <w:shd w:val="clear" w:color="auto" w:fill="FFFFFF"/>
+            <w:tcMar>
+              <w:top w:w="0" w:type="dxa"/>
+              <w:bottom w:w="0" w:type="dxa"/>
+              <w:left w:w="0" w:type="dxa"/>
+              <w:right w:w="0" w:type="dxa"/>
+            </w:tcMar>
+            <w:vAlign w:val="center"/>
+          </w:tcPr>
+          <w:p>
+            <w:pPr>
+              <w:jc w:val="left"/>
+              <w:keepNext/>
+              <w:pBdr>
+                <w:bottom w:val="none" w:sz="0" w:space="0" w:color="000000"/>
+                <w:top w:val="none" w:sz="0" w:space="0" w:color="000000"/>
+                <w:left w:val="none" w:sz="0" w:space="0" w:color="000000"/>
+                <w:right w:val="none" w:sz="0" w:space="0" w:color="000000"/>
+              </w:pBdr>
+              <w:spacing w:after="100" w:before="100" w:line="240"/>
+              <w:ind w:firstLine="0" w:left="100" w:right="100"/>
+            </w:pPr>
+            <w:r xmlns:w="http://schemas.openxmlformats.org/wordprocessingml/2006/main" xmlns:wp="http://schemas.openxmlformats.org/drawingml/2006/wordprocessingDrawing" xmlns:r="http://schemas.openxmlformats.org/officeDocument/2006/relationships" xmlns:w14="http://schemas.microsoft.com/office/word/2010/wordml">
+              <w:rPr>
+                <w:rFonts w:ascii="Arial"/>
+                <w:i w:val="false"/>
+                <w:b w:val="false"/>
+                <w:u w:val="none"/>
+                <w:sz w:val="22"/>
+                <w:szCs w:val="22"/>
+                <w:color w:val="000000"/>
+              </w:rPr>
+              <w:t xml:space="preserve">bottom</w:t>
+            </w:r>
+          </w:p>
+        </w:tc>
+        <w:tc>
+          <w:tcPr>
+            <w:tcBorders>
+              <w:bottom w:val="none" w:sz="0" w:space="0" w:color="000000"/>
+              <w:top w:val="none" w:sz="0" w:space="0" w:color="000000"/>
+              <w:left w:val="none" w:sz="0" w:space="0" w:color="000000"/>
+              <w:right w:val="none" w:sz="0" w:space="0" w:color="000000"/>
+            </w:tcBorders>
+            <w:shd w:val="clear" w:color="auto" w:fill="FFFFFF"/>
+            <w:tcMar>
+              <w:top w:w="0" w:type="dxa"/>
+              <w:bottom w:w="0" w:type="dxa"/>
+              <w:left w:w="0" w:type="dxa"/>
+              <w:right w:w="0" w:type="dxa"/>
+            </w:tcMar>
+            <w:vAlign w:val="center"/>
+          </w:tcPr>
+          <w:p>
+            <w:pPr>
+              <w:jc w:val="right"/>
+              <w:keepNext/>
+              <w:pBdr>
+                <w:bottom w:val="none" w:sz="0" w:space="0" w:color="000000"/>
+                <w:top w:val="none" w:sz="0" w:space="0" w:color="000000"/>
+                <w:left w:val="none" w:sz="0" w:space="0" w:color="000000"/>
+                <w:right w:val="none" w:sz="0" w:space="0" w:color="000000"/>
+              </w:pBdr>
+              <w:spacing w:after="100" w:before="100" w:line="240"/>
+              <w:ind w:firstLine="0" w:left="100" w:right="100"/>
+            </w:pPr>
+            <w:r xmlns:w="http://schemas.openxmlformats.org/wordprocessingml/2006/main" xmlns:wp="http://schemas.openxmlformats.org/drawingml/2006/wordprocessingDrawing" xmlns:r="http://schemas.openxmlformats.org/officeDocument/2006/relationships" xmlns:w14="http://schemas.microsoft.com/office/word/2010/wordml">
+              <w:rPr>
+                <w:rFonts w:ascii="Arial"/>
+                <w:i w:val="false"/>
+                <w:b w:val="false"/>
+                <w:u w:val="none"/>
+                <w:sz w:val="22"/>
+                <w:szCs w:val="22"/>
+                <w:color w:val="000000"/>
+              </w:rPr>
+              <w:t xml:space="preserve">3</w:t>
+            </w:r>
+          </w:p>
+        </w:tc>
+        <w:tc>
+          <w:tcPr>
+            <w:tcBorders>
+              <w:bottom w:val="none" w:sz="0" w:space="0" w:color="000000"/>
+              <w:top w:val="none" w:sz="0" w:space="0" w:color="000000"/>
+              <w:left w:val="none" w:sz="0" w:space="0" w:color="000000"/>
+              <w:right w:val="none" w:sz="0" w:space="0" w:color="000000"/>
+            </w:tcBorders>
+            <w:shd w:val="clear" w:color="auto" w:fill="FFFFFF"/>
+            <w:tcMar>
+              <w:top w:w="0" w:type="dxa"/>
+              <w:bottom w:w="0" w:type="dxa"/>
+              <w:left w:w="0" w:type="dxa"/>
+              <w:right w:w="0" w:type="dxa"/>
+            </w:tcMar>
+            <w:vAlign w:val="center"/>
+          </w:tcPr>
+          <w:p>
+            <w:pPr>
+              <w:jc w:val="right"/>
+              <w:keepNext/>
+              <w:pBdr>
+                <w:bottom w:val="none" w:sz="0" w:space="0" w:color="000000"/>
+                <w:top w:val="none" w:sz="0" w:space="0" w:color="000000"/>
+                <w:left w:val="none" w:sz="0" w:space="0" w:color="000000"/>
+                <w:right w:val="none" w:sz="0" w:space="0" w:color="000000"/>
+              </w:pBdr>
+              <w:spacing w:after="100" w:before="100" w:line="240"/>
+              <w:ind w:firstLine="0" w:left="100" w:right="100"/>
+            </w:pPr>
+            <w:r xmlns:w="http://schemas.openxmlformats.org/wordprocessingml/2006/main" xmlns:wp="http://schemas.openxmlformats.org/drawingml/2006/wordprocessingDrawing" xmlns:r="http://schemas.openxmlformats.org/officeDocument/2006/relationships" xmlns:w14="http://schemas.microsoft.com/office/word/2010/wordml">
+              <w:rPr>
+                <w:rFonts w:ascii="Arial"/>
+                <w:i w:val="false"/>
+                <w:b w:val="false"/>
+                <w:u w:val="none"/>
+                <w:sz w:val="22"/>
+                <w:szCs w:val="22"/>
+                <w:color w:val="000000"/>
+              </w:rPr>
+              <w:t xml:space="preserve">1.2185492</w:t>
+            </w:r>
+          </w:p>
+        </w:tc>
+        <w:tc>
+          <w:tcPr>
+            <w:tcBorders>
+              <w:bottom w:val="none" w:sz="0" w:space="0" w:color="000000"/>
+              <w:top w:val="none" w:sz="0" w:space="0" w:color="000000"/>
+              <w:left w:val="none" w:sz="0" w:space="0" w:color="000000"/>
+              <w:right w:val="none" w:sz="0" w:space="0" w:color="000000"/>
+            </w:tcBorders>
+            <w:shd w:val="clear" w:color="auto" w:fill="FFFFFF"/>
+            <w:tcMar>
+              <w:top w:w="0" w:type="dxa"/>
+              <w:bottom w:w="0" w:type="dxa"/>
+              <w:left w:w="0" w:type="dxa"/>
+              <w:right w:w="0" w:type="dxa"/>
+            </w:tcMar>
+            <w:vAlign w:val="center"/>
+          </w:tcPr>
+          <w:p>
+            <w:pPr>
+              <w:jc w:val="right"/>
+              <w:keepNext/>
+              <w:pBdr>
+                <w:bottom w:val="none" w:sz="0" w:space="0" w:color="000000"/>
+                <w:top w:val="none" w:sz="0" w:space="0" w:color="000000"/>
+                <w:left w:val="none" w:sz="0" w:space="0" w:color="000000"/>
+                <w:right w:val="none" w:sz="0" w:space="0" w:color="000000"/>
+              </w:pBdr>
+              <w:spacing w:after="100" w:before="100" w:line="240"/>
+              <w:ind w:firstLine="0" w:left="100" w:right="100"/>
+            </w:pPr>
+            <w:r xmlns:w="http://schemas.openxmlformats.org/wordprocessingml/2006/main" xmlns:wp="http://schemas.openxmlformats.org/drawingml/2006/wordprocessingDrawing" xmlns:r="http://schemas.openxmlformats.org/officeDocument/2006/relationships" xmlns:w14="http://schemas.microsoft.com/office/word/2010/wordml">
+              <w:rPr>
+                <w:rFonts w:ascii="Arial"/>
+                <w:i w:val="false"/>
+                <w:b w:val="false"/>
+                <w:u w:val="none"/>
+                <w:sz w:val="22"/>
+                <w:szCs w:val="22"/>
+                <w:color w:val="000000"/>
+              </w:rPr>
+              <w:t xml:space="preserve">1.1038791</w:t>
+            </w:r>
+          </w:p>
+        </w:tc>
+        <w:tc>
+          <w:tcPr>
+            <w:tcBorders>
+              <w:bottom w:val="none" w:sz="0" w:space="0" w:color="000000"/>
+              <w:top w:val="none" w:sz="0" w:space="0" w:color="000000"/>
+              <w:left w:val="none" w:sz="0" w:space="0" w:color="000000"/>
+              <w:right w:val="none" w:sz="0" w:space="0" w:color="000000"/>
+            </w:tcBorders>
+            <w:shd w:val="clear" w:color="auto" w:fill="FFFFFF"/>
+            <w:tcMar>
+              <w:top w:w="0" w:type="dxa"/>
+              <w:bottom w:w="0" w:type="dxa"/>
+              <w:left w:w="0" w:type="dxa"/>
+              <w:right w:w="0" w:type="dxa"/>
+            </w:tcMar>
+            <w:vAlign w:val="center"/>
+          </w:tcPr>
+          <w:p>
+            <w:pPr>
+              <w:jc w:val="left"/>
+              <w:keepNext/>
+              <w:pBdr>
+                <w:bottom w:val="none" w:sz="0" w:space="0" w:color="000000"/>
+                <w:top w:val="none" w:sz="0" w:space="0" w:color="000000"/>
+                <w:left w:val="none" w:sz="0" w:space="0" w:color="000000"/>
+                <w:right w:val="none" w:sz="0" w:space="0" w:color="000000"/>
+              </w:pBdr>
+              <w:spacing w:after="100" w:before="100" w:line="240"/>
+              <w:ind w:firstLine="0" w:left="100" w:right="100"/>
+            </w:pPr>
+            <w:r xmlns:w="http://schemas.openxmlformats.org/wordprocessingml/2006/main" xmlns:wp="http://schemas.openxmlformats.org/drawingml/2006/wordprocessingDrawing" xmlns:r="http://schemas.openxmlformats.org/officeDocument/2006/relationships" xmlns:w14="http://schemas.microsoft.com/office/word/2010/wordml">
+              <w:rPr>
+                <w:rFonts w:ascii="Arial"/>
+                <w:i w:val="false"/>
+                <w:b w:val="false"/>
+                <w:u w:val="none"/>
+                <w:sz w:val="22"/>
+                <w:szCs w:val="22"/>
+                <w:color w:val="000000"/>
+              </w:rPr>
+              <w:t xml:space="preserve">2-year</w:t>
+            </w:r>
+          </w:p>
+        </w:tc>
+        <w:tc>
+          <w:tcPr>
+            <w:tcBorders>
+              <w:bottom w:val="none" w:sz="0" w:space="0" w:color="000000"/>
+              <w:top w:val="none" w:sz="0" w:space="0" w:color="000000"/>
+              <w:left w:val="none" w:sz="0" w:space="0" w:color="000000"/>
+              <w:right w:val="none" w:sz="0" w:space="0" w:color="000000"/>
+            </w:tcBorders>
+            <w:shd w:val="clear" w:color="auto" w:fill="FFFFFF"/>
+            <w:tcMar>
+              <w:top w:w="0" w:type="dxa"/>
+              <w:bottom w:w="0" w:type="dxa"/>
+              <w:left w:w="0" w:type="dxa"/>
+              <w:right w:w="0" w:type="dxa"/>
+            </w:tcMar>
+            <w:vAlign w:val="center"/>
+          </w:tcPr>
+          <w:p>
+            <w:pPr>
+              <w:jc w:val="left"/>
+              <w:keepNext/>
+              <w:pBdr>
+                <w:bottom w:val="none" w:sz="0" w:space="0" w:color="000000"/>
+                <w:top w:val="none" w:sz="0" w:space="0" w:color="000000"/>
+                <w:left w:val="none" w:sz="0" w:space="0" w:color="000000"/>
+                <w:right w:val="none" w:sz="0" w:space="0" w:color="000000"/>
+              </w:pBdr>
+              <w:spacing w:after="100" w:before="100" w:line="240"/>
+              <w:ind w:firstLine="0" w:left="100" w:right="100"/>
+            </w:pPr>
+            <w:r xmlns:w="http://schemas.openxmlformats.org/wordprocessingml/2006/main" xmlns:wp="http://schemas.openxmlformats.org/drawingml/2006/wordprocessingDrawing" xmlns:r="http://schemas.openxmlformats.org/officeDocument/2006/relationships" xmlns:w14="http://schemas.microsoft.com/office/word/2010/wordml">
+              <w:rPr>
+                <w:rFonts w:ascii="Arial"/>
+                <w:i w:val="false"/>
+                <w:b w:val="false"/>
+                <w:u w:val="none"/>
+                <w:sz w:val="22"/>
+                <w:szCs w:val="22"/>
+                <w:color w:val="000000"/>
+              </w:rPr>
+              <w:t xml:space="preserve">conventional</w:t>
+            </w:r>
+          </w:p>
+        </w:tc>
+      </w:tr>
+      <w:tr>
+        <w:trPr>
+          <w:cantSplit/>
+          <w:trHeight w:val="360" w:hRule="auto"/>
+        </w:trPr>
+        body5
+        <w:tc>
+          <w:tcPr>
+            <w:tcBorders>
+              <w:bottom w:val="none" w:sz="0" w:space="0" w:color="000000"/>
+              <w:top w:val="none" w:sz="0" w:space="0" w:color="000000"/>
+              <w:left w:val="none" w:sz="0" w:space="0" w:color="000000"/>
+              <w:right w:val="none" w:sz="0" w:space="0" w:color="000000"/>
+            </w:tcBorders>
+            <w:shd w:val="clear" w:color="auto" w:fill="FFFFFF"/>
+            <w:tcMar>
+              <w:top w:w="0" w:type="dxa"/>
+              <w:bottom w:w="0" w:type="dxa"/>
+              <w:left w:w="0" w:type="dxa"/>
+              <w:right w:w="0" w:type="dxa"/>
+            </w:tcMar>
+            <w:vAlign w:val="center"/>
+          </w:tcPr>
+          <w:p>
+            <w:pPr>
+              <w:jc w:val="right"/>
+              <w:keepNext/>
+              <w:pBdr>
+                <w:bottom w:val="none" w:sz="0" w:space="0" w:color="000000"/>
+                <w:top w:val="none" w:sz="0" w:space="0" w:color="000000"/>
+                <w:left w:val="none" w:sz="0" w:space="0" w:color="000000"/>
+                <w:right w:val="none" w:sz="0" w:space="0" w:color="000000"/>
+              </w:pBdr>
+              <w:spacing w:after="100" w:before="100" w:line="240"/>
+              <w:ind w:firstLine="0" w:left="100" w:right="100"/>
+            </w:pPr>
+            <w:r xmlns:w="http://schemas.openxmlformats.org/wordprocessingml/2006/main" xmlns:wp="http://schemas.openxmlformats.org/drawingml/2006/wordprocessingDrawing" xmlns:r="http://schemas.openxmlformats.org/officeDocument/2006/relationships" xmlns:w14="http://schemas.microsoft.com/office/word/2010/wordml">
+              <w:rPr>
+                <w:rFonts w:ascii="Arial"/>
+                <w:i w:val="false"/>
+                <w:b w:val="false"/>
+                <w:u w:val="none"/>
+                <w:sz w:val="22"/>
+                <w:szCs w:val="22"/>
+                <w:color w:val="000000"/>
+              </w:rPr>
+              <w:t xml:space="preserve">8,148.453</w:t>
+            </w:r>
+          </w:p>
+        </w:tc>
+        <w:tc>
+          <w:tcPr>
+            <w:tcBorders>
+              <w:bottom w:val="none" w:sz="0" w:space="0" w:color="000000"/>
+              <w:top w:val="none" w:sz="0" w:space="0" w:color="000000"/>
+              <w:left w:val="none" w:sz="0" w:space="0" w:color="000000"/>
+              <w:right w:val="none" w:sz="0" w:space="0" w:color="000000"/>
+            </w:tcBorders>
+            <w:shd w:val="clear" w:color="auto" w:fill="FFFFFF"/>
+            <w:tcMar>
+              <w:top w:w="0" w:type="dxa"/>
+              <w:bottom w:w="0" w:type="dxa"/>
+              <w:left w:w="0" w:type="dxa"/>
+              <w:right w:w="0" w:type="dxa"/>
+            </w:tcMar>
+            <w:vAlign w:val="center"/>
+          </w:tcPr>
+          <w:p>
+            <w:pPr>
+              <w:jc w:val="left"/>
+              <w:keepNext/>
+              <w:pBdr>
+                <w:bottom w:val="none" w:sz="0" w:space="0" w:color="000000"/>
+                <w:top w:val="none" w:sz="0" w:space="0" w:color="000000"/>
+                <w:left w:val="none" w:sz="0" w:space="0" w:color="000000"/>
+                <w:right w:val="none" w:sz="0" w:space="0" w:color="000000"/>
+              </w:pBdr>
+              <w:spacing w:after="100" w:before="100" w:line="240"/>
+              <w:ind w:firstLine="0" w:left="100" w:right="100"/>
+            </w:pPr>
+            <w:r xmlns:w="http://schemas.openxmlformats.org/wordprocessingml/2006/main" xmlns:wp="http://schemas.openxmlformats.org/drawingml/2006/wordprocessingDrawing" xmlns:r="http://schemas.openxmlformats.org/officeDocument/2006/relationships" xmlns:w14="http://schemas.microsoft.com/office/word/2010/wordml">
+              <w:rPr>
+                <w:rFonts w:ascii="Arial"/>
+                <w:i w:val="false"/>
+                <w:b w:val="false"/>
+                <w:u w:val="none"/>
+                <w:sz w:val="22"/>
+                <w:szCs w:val="22"/>
+                <w:color w:val="000000"/>
+              </w:rPr>
+              <w:t xml:space="preserve">top</w:t>
+            </w:r>
+          </w:p>
+        </w:tc>
+        <w:tc>
+          <w:tcPr>
+            <w:tcBorders>
+              <w:bottom w:val="none" w:sz="0" w:space="0" w:color="000000"/>
+              <w:top w:val="none" w:sz="0" w:space="0" w:color="000000"/>
+              <w:left w:val="none" w:sz="0" w:space="0" w:color="000000"/>
+              <w:right w:val="none" w:sz="0" w:space="0" w:color="000000"/>
+            </w:tcBorders>
+            <w:shd w:val="clear" w:color="auto" w:fill="FFFFFF"/>
+            <w:tcMar>
+              <w:top w:w="0" w:type="dxa"/>
+              <w:bottom w:w="0" w:type="dxa"/>
+              <w:left w:w="0" w:type="dxa"/>
+              <w:right w:w="0" w:type="dxa"/>
+            </w:tcMar>
+            <w:vAlign w:val="center"/>
+          </w:tcPr>
+          <w:p>
+            <w:pPr>
+              <w:jc w:val="right"/>
+              <w:keepNext/>
+              <w:pBdr>
+                <w:bottom w:val="none" w:sz="0" w:space="0" w:color="000000"/>
+                <w:top w:val="none" w:sz="0" w:space="0" w:color="000000"/>
+                <w:left w:val="none" w:sz="0" w:space="0" w:color="000000"/>
+                <w:right w:val="none" w:sz="0" w:space="0" w:color="000000"/>
+              </w:pBdr>
+              <w:spacing w:after="100" w:before="100" w:line="240"/>
+              <w:ind w:firstLine="0" w:left="100" w:right="100"/>
+            </w:pPr>
+            <w:r xmlns:w="http://schemas.openxmlformats.org/wordprocessingml/2006/main" xmlns:wp="http://schemas.openxmlformats.org/drawingml/2006/wordprocessingDrawing" xmlns:r="http://schemas.openxmlformats.org/officeDocument/2006/relationships" xmlns:w14="http://schemas.microsoft.com/office/word/2010/wordml">
+              <w:rPr>
+                <w:rFonts w:ascii="Arial"/>
+                <w:i w:val="false"/>
+                <w:b w:val="false"/>
+                <w:u w:val="none"/>
+                <w:sz w:val="22"/>
+                <w:szCs w:val="22"/>
+                <w:color w:val="000000"/>
+              </w:rPr>
+              <w:t xml:space="preserve">4</w:t>
+            </w:r>
+          </w:p>
+        </w:tc>
+        <w:tc>
+          <w:tcPr>
+            <w:tcBorders>
+              <w:bottom w:val="none" w:sz="0" w:space="0" w:color="000000"/>
+              <w:top w:val="none" w:sz="0" w:space="0" w:color="000000"/>
+              <w:left w:val="none" w:sz="0" w:space="0" w:color="000000"/>
+              <w:right w:val="none" w:sz="0" w:space="0" w:color="000000"/>
+            </w:tcBorders>
+            <w:shd w:val="clear" w:color="auto" w:fill="FFFFFF"/>
+            <w:tcMar>
+              <w:top w:w="0" w:type="dxa"/>
+              <w:bottom w:w="0" w:type="dxa"/>
+              <w:left w:w="0" w:type="dxa"/>
+              <w:right w:w="0" w:type="dxa"/>
+            </w:tcMar>
+            <w:vAlign w:val="center"/>
+          </w:tcPr>
+          <w:p>
+            <w:pPr>
+              <w:jc w:val="right"/>
+              <w:keepNext/>
+              <w:pBdr>
+                <w:bottom w:val="none" w:sz="0" w:space="0" w:color="000000"/>
+                <w:top w:val="none" w:sz="0" w:space="0" w:color="000000"/>
+                <w:left w:val="none" w:sz="0" w:space="0" w:color="000000"/>
+                <w:right w:val="none" w:sz="0" w:space="0" w:color="000000"/>
+              </w:pBdr>
+              <w:spacing w:after="100" w:before="100" w:line="240"/>
+              <w:ind w:firstLine="0" w:left="100" w:right="100"/>
+            </w:pPr>
+            <w:r xmlns:w="http://schemas.openxmlformats.org/wordprocessingml/2006/main" xmlns:wp="http://schemas.openxmlformats.org/drawingml/2006/wordprocessingDrawing" xmlns:r="http://schemas.openxmlformats.org/officeDocument/2006/relationships" xmlns:w14="http://schemas.microsoft.com/office/word/2010/wordml">
+              <w:rPr>
+                <w:rFonts w:ascii="Arial"/>
+                <w:i w:val="false"/>
+                <w:b w:val="false"/>
+                <w:u w:val="none"/>
+                <w:sz w:val="22"/>
+                <w:szCs w:val="22"/>
+                <w:color w:val="000000"/>
+              </w:rPr>
+              <w:t xml:space="preserve">1.2853513</w:t>
+            </w:r>
+          </w:p>
+        </w:tc>
+        <w:tc>
+          <w:tcPr>
+            <w:tcBorders>
+              <w:bottom w:val="none" w:sz="0" w:space="0" w:color="000000"/>
+              <w:top w:val="none" w:sz="0" w:space="0" w:color="000000"/>
+              <w:left w:val="none" w:sz="0" w:space="0" w:color="000000"/>
+              <w:right w:val="none" w:sz="0" w:space="0" w:color="000000"/>
+            </w:tcBorders>
+            <w:shd w:val="clear" w:color="auto" w:fill="FFFFFF"/>
+            <w:tcMar>
+              <w:top w:w="0" w:type="dxa"/>
+              <w:bottom w:w="0" w:type="dxa"/>
+              <w:left w:w="0" w:type="dxa"/>
+              <w:right w:w="0" w:type="dxa"/>
+            </w:tcMar>
+            <w:vAlign w:val="center"/>
+          </w:tcPr>
+          <w:p>
+            <w:pPr>
+              <w:jc w:val="right"/>
+              <w:keepNext/>
+              <w:pBdr>
+                <w:bottom w:val="none" w:sz="0" w:space="0" w:color="000000"/>
+                <w:top w:val="none" w:sz="0" w:space="0" w:color="000000"/>
+                <w:left w:val="none" w:sz="0" w:space="0" w:color="000000"/>
+                <w:right w:val="none" w:sz="0" w:space="0" w:color="000000"/>
+              </w:pBdr>
+              <w:spacing w:after="100" w:before="100" w:line="240"/>
+              <w:ind w:firstLine="0" w:left="100" w:right="100"/>
+            </w:pPr>
+            <w:r xmlns:w="http://schemas.openxmlformats.org/wordprocessingml/2006/main" xmlns:wp="http://schemas.openxmlformats.org/drawingml/2006/wordprocessingDrawing" xmlns:r="http://schemas.openxmlformats.org/officeDocument/2006/relationships" xmlns:w14="http://schemas.microsoft.com/office/word/2010/wordml">
+              <w:rPr>
+                <w:rFonts w:ascii="Arial"/>
+                <w:i w:val="false"/>
+                <w:b w:val="false"/>
+                <w:u w:val="none"/>
+                <w:sz w:val="22"/>
+                <w:szCs w:val="22"/>
+                <w:color w:val="000000"/>
+              </w:rPr>
+              <w:t xml:space="preserve">1.1337334</w:t>
+            </w:r>
+          </w:p>
+        </w:tc>
+        <w:tc>
+          <w:tcPr>
+            <w:tcBorders>
+              <w:bottom w:val="none" w:sz="0" w:space="0" w:color="000000"/>
+              <w:top w:val="none" w:sz="0" w:space="0" w:color="000000"/>
+              <w:left w:val="none" w:sz="0" w:space="0" w:color="000000"/>
+              <w:right w:val="none" w:sz="0" w:space="0" w:color="000000"/>
+            </w:tcBorders>
+            <w:shd w:val="clear" w:color="auto" w:fill="FFFFFF"/>
+            <w:tcMar>
+              <w:top w:w="0" w:type="dxa"/>
+              <w:bottom w:w="0" w:type="dxa"/>
+              <w:left w:w="0" w:type="dxa"/>
+              <w:right w:w="0" w:type="dxa"/>
+            </w:tcMar>
+            <w:vAlign w:val="center"/>
+          </w:tcPr>
+          <w:p>
+            <w:pPr>
+              <w:jc w:val="left"/>
+              <w:keepNext/>
+              <w:pBdr>
+                <w:bottom w:val="none" w:sz="0" w:space="0" w:color="000000"/>
+                <w:top w:val="none" w:sz="0" w:space="0" w:color="000000"/>
+                <w:left w:val="none" w:sz="0" w:space="0" w:color="000000"/>
+                <w:right w:val="none" w:sz="0" w:space="0" w:color="000000"/>
+              </w:pBdr>
+              <w:spacing w:after="100" w:before="100" w:line="240"/>
+              <w:ind w:firstLine="0" w:left="100" w:right="100"/>
+            </w:pPr>
+            <w:r xmlns:w="http://schemas.openxmlformats.org/wordprocessingml/2006/main" xmlns:wp="http://schemas.openxmlformats.org/drawingml/2006/wordprocessingDrawing" xmlns:r="http://schemas.openxmlformats.org/officeDocument/2006/relationships" xmlns:w14="http://schemas.microsoft.com/office/word/2010/wordml">
+              <w:rPr>
+                <w:rFonts w:ascii="Arial"/>
+                <w:i w:val="false"/>
+                <w:b w:val="false"/>
+                <w:u w:val="none"/>
+                <w:sz w:val="22"/>
+                <w:szCs w:val="22"/>
+                <w:color w:val="000000"/>
+              </w:rPr>
+              <w:t xml:space="preserve">2-year</w:t>
+            </w:r>
+          </w:p>
+        </w:tc>
+        <w:tc>
+          <w:tcPr>
+            <w:tcBorders>
+              <w:bottom w:val="none" w:sz="0" w:space="0" w:color="000000"/>
+              <w:top w:val="none" w:sz="0" w:space="0" w:color="000000"/>
+              <w:left w:val="none" w:sz="0" w:space="0" w:color="000000"/>
+              <w:right w:val="none" w:sz="0" w:space="0" w:color="000000"/>
+            </w:tcBorders>
+            <w:shd w:val="clear" w:color="auto" w:fill="FFFFFF"/>
+            <w:tcMar>
+              <w:top w:w="0" w:type="dxa"/>
+              <w:bottom w:w="0" w:type="dxa"/>
+              <w:left w:w="0" w:type="dxa"/>
+              <w:right w:w="0" w:type="dxa"/>
+            </w:tcMar>
+            <w:vAlign w:val="center"/>
+          </w:tcPr>
+          <w:p>
+            <w:pPr>
+              <w:jc w:val="left"/>
+              <w:keepNext/>
+              <w:pBdr>
+                <w:bottom w:val="none" w:sz="0" w:space="0" w:color="000000"/>
+                <w:top w:val="none" w:sz="0" w:space="0" w:color="000000"/>
+                <w:left w:val="none" w:sz="0" w:space="0" w:color="000000"/>
+                <w:right w:val="none" w:sz="0" w:space="0" w:color="000000"/>
+              </w:pBdr>
+              <w:spacing w:after="100" w:before="100" w:line="240"/>
+              <w:ind w:firstLine="0" w:left="100" w:right="100"/>
+            </w:pPr>
+            <w:r xmlns:w="http://schemas.openxmlformats.org/wordprocessingml/2006/main" xmlns:wp="http://schemas.openxmlformats.org/drawingml/2006/wordprocessingDrawing" xmlns:r="http://schemas.openxmlformats.org/officeDocument/2006/relationships" xmlns:w14="http://schemas.microsoft.com/office/word/2010/wordml">
+              <w:rPr>
+                <w:rFonts w:ascii="Arial"/>
+                <w:i w:val="false"/>
+                <w:b w:val="false"/>
+                <w:u w:val="none"/>
+                <w:sz w:val="22"/>
+                <w:szCs w:val="22"/>
+                <w:color w:val="000000"/>
+              </w:rPr>
+              <w:t xml:space="preserve">conventional</w:t>
+            </w:r>
+          </w:p>
+        </w:tc>
+      </w:tr>
+      <w:tr>
+        <w:trPr>
+          <w:cantSplit/>
+          <w:trHeight w:val="360" w:hRule="auto"/>
+        </w:trPr>
+        body6
+        <w:tc>
+          <w:tcPr>
+            <w:tcBorders>
+              <w:bottom w:val="single" w:sz="16" w:space="0" w:color="666666"/>
+              <w:top w:val="none" w:sz="0" w:space="0" w:color="000000"/>
+              <w:left w:val="none" w:sz="0" w:space="0" w:color="000000"/>
+              <w:right w:val="none" w:sz="0" w:space="0" w:color="000000"/>
+            </w:tcBorders>
+            <w:shd w:val="clear" w:color="auto" w:fill="FFFFFF"/>
+            <w:tcMar>
+              <w:top w:w="0" w:type="dxa"/>
+              <w:bottom w:w="0" w:type="dxa"/>
+              <w:left w:w="0" w:type="dxa"/>
+              <w:right w:w="0" w:type="dxa"/>
+            </w:tcMar>
+            <w:vAlign w:val="center"/>
+          </w:tcPr>
+          <w:p>
+            <w:pPr>
+              <w:jc w:val="right"/>
+              <w:keepNext/>
+              <w:pBdr>
+                <w:bottom w:val="none" w:sz="0" w:space="0" w:color="000000"/>
+                <w:top w:val="none" w:sz="0" w:space="0" w:color="000000"/>
+                <w:left w:val="none" w:sz="0" w:space="0" w:color="000000"/>
+                <w:right w:val="none" w:sz="0" w:space="0" w:color="000000"/>
+              </w:pBdr>
+              <w:spacing w:after="100" w:before="100" w:line="240"/>
+              <w:ind w:firstLine="0" w:left="100" w:right="100"/>
+            </w:pPr>
+            <w:r xmlns:w="http://schemas.openxmlformats.org/wordprocessingml/2006/main" xmlns:wp="http://schemas.openxmlformats.org/drawingml/2006/wordprocessingDrawing" xmlns:r="http://schemas.openxmlformats.org/officeDocument/2006/relationships" xmlns:w14="http://schemas.microsoft.com/office/word/2010/wordml">
+              <w:rPr>
+                <w:rFonts w:ascii="Arial"/>
+                <w:i w:val="false"/>
+                <w:b w:val="false"/>
+                <w:u w:val="none"/>
+                <w:sz w:val="22"/>
+                <w:szCs w:val="22"/>
+                <w:color w:val="000000"/>
+              </w:rPr>
+              <w:t xml:space="preserve">3,721.337</w:t>
+            </w:r>
+          </w:p>
+        </w:tc>
+        <w:tc>
+          <w:tcPr>
+            <w:tcBorders>
+              <w:bottom w:val="single" w:sz="16" w:space="0" w:color="666666"/>
+              <w:top w:val="none" w:sz="0" w:space="0" w:color="000000"/>
+              <w:left w:val="none" w:sz="0" w:space="0" w:color="000000"/>
+              <w:right w:val="none" w:sz="0" w:space="0" w:color="000000"/>
+            </w:tcBorders>
+            <w:shd w:val="clear" w:color="auto" w:fill="FFFFFF"/>
+            <w:tcMar>
+              <w:top w:w="0" w:type="dxa"/>
+              <w:bottom w:w="0" w:type="dxa"/>
+              <w:left w:w="0" w:type="dxa"/>
+              <w:right w:w="0" w:type="dxa"/>
+            </w:tcMar>
+            <w:vAlign w:val="center"/>
+          </w:tcPr>
+          <w:p>
+            <w:pPr>
+              <w:jc w:val="left"/>
+              <w:keepNext/>
+              <w:pBdr>
+                <w:bottom w:val="none" w:sz="0" w:space="0" w:color="000000"/>
+                <w:top w:val="none" w:sz="0" w:space="0" w:color="000000"/>
+                <w:left w:val="none" w:sz="0" w:space="0" w:color="000000"/>
+                <w:right w:val="none" w:sz="0" w:space="0" w:color="000000"/>
+              </w:pBdr>
+              <w:spacing w:after="100" w:before="100" w:line="240"/>
+              <w:ind w:firstLine="0" w:left="100" w:right="100"/>
+            </w:pPr>
+            <w:r xmlns:w="http://schemas.openxmlformats.org/wordprocessingml/2006/main" xmlns:wp="http://schemas.openxmlformats.org/drawingml/2006/wordprocessingDrawing" xmlns:r="http://schemas.openxmlformats.org/officeDocument/2006/relationships" xmlns:w14="http://schemas.microsoft.com/office/word/2010/wordml">
+              <w:rPr>
+                <w:rFonts w:ascii="Arial"/>
+                <w:i w:val="false"/>
+                <w:b w:val="false"/>
+                <w:u w:val="none"/>
+                <w:sz w:val="22"/>
+                <w:szCs w:val="22"/>
+                <w:color w:val="000000"/>
+              </w:rPr>
+              <w:t xml:space="preserve">bottom</w:t>
+            </w:r>
+          </w:p>
+        </w:tc>
+        <w:tc>
+          <w:tcPr>
+            <w:tcBorders>
+              <w:bottom w:val="single" w:sz="16" w:space="0" w:color="666666"/>
+              <w:top w:val="none" w:sz="0" w:space="0" w:color="000000"/>
+              <w:left w:val="none" w:sz="0" w:space="0" w:color="000000"/>
+              <w:right w:val="none" w:sz="0" w:space="0" w:color="000000"/>
+            </w:tcBorders>
+            <w:shd w:val="clear" w:color="auto" w:fill="FFFFFF"/>
+            <w:tcMar>
+              <w:top w:w="0" w:type="dxa"/>
+              <w:bottom w:w="0" w:type="dxa"/>
+              <w:left w:w="0" w:type="dxa"/>
+              <w:right w:w="0" w:type="dxa"/>
+            </w:tcMar>
+            <w:vAlign w:val="center"/>
+          </w:tcPr>
+          <w:p>
+            <w:pPr>
+              <w:jc w:val="right"/>
+              <w:keepNext/>
+              <w:pBdr>
+                <w:bottom w:val="none" w:sz="0" w:space="0" w:color="000000"/>
+                <w:top w:val="none" w:sz="0" w:space="0" w:color="000000"/>
+                <w:left w:val="none" w:sz="0" w:space="0" w:color="000000"/>
+                <w:right w:val="none" w:sz="0" w:space="0" w:color="000000"/>
+              </w:pBdr>
+              <w:spacing w:after="100" w:before="100" w:line="240"/>
+              <w:ind w:firstLine="0" w:left="100" w:right="100"/>
+            </w:pPr>
+            <w:r xmlns:w="http://schemas.openxmlformats.org/wordprocessingml/2006/main" xmlns:wp="http://schemas.openxmlformats.org/drawingml/2006/wordprocessingDrawing" xmlns:r="http://schemas.openxmlformats.org/officeDocument/2006/relationships" xmlns:w14="http://schemas.microsoft.com/office/word/2010/wordml">
+              <w:rPr>
+                <w:rFonts w:ascii="Arial"/>
+                <w:i w:val="false"/>
+                <w:b w:val="false"/>
+                <w:u w:val="none"/>
+                <w:sz w:val="22"/>
+                <w:szCs w:val="22"/>
+                <w:color w:val="000000"/>
+              </w:rPr>
+              <w:t xml:space="preserve">4</w:t>
+            </w:r>
+          </w:p>
+        </w:tc>
+        <w:tc>
+          <w:tcPr>
+            <w:tcBorders>
+              <w:bottom w:val="single" w:sz="16" w:space="0" w:color="666666"/>
+              <w:top w:val="none" w:sz="0" w:space="0" w:color="000000"/>
+              <w:left w:val="none" w:sz="0" w:space="0" w:color="000000"/>
+              <w:right w:val="none" w:sz="0" w:space="0" w:color="000000"/>
+            </w:tcBorders>
+            <w:shd w:val="clear" w:color="auto" w:fill="FFFFFF"/>
+            <w:tcMar>
+              <w:top w:w="0" w:type="dxa"/>
+              <w:bottom w:w="0" w:type="dxa"/>
+              <w:left w:w="0" w:type="dxa"/>
+              <w:right w:w="0" w:type="dxa"/>
+            </w:tcMar>
+            <w:vAlign w:val="center"/>
+          </w:tcPr>
+          <w:p>
+            <w:pPr>
+              <w:jc w:val="right"/>
+              <w:keepNext/>
+              <w:pBdr>
+                <w:bottom w:val="none" w:sz="0" w:space="0" w:color="000000"/>
+                <w:top w:val="none" w:sz="0" w:space="0" w:color="000000"/>
+                <w:left w:val="none" w:sz="0" w:space="0" w:color="000000"/>
+                <w:right w:val="none" w:sz="0" w:space="0" w:color="000000"/>
+              </w:pBdr>
+              <w:spacing w:after="100" w:before="100" w:line="240"/>
+              <w:ind w:firstLine="0" w:left="100" w:right="100"/>
+            </w:pPr>
+            <w:r xmlns:w="http://schemas.openxmlformats.org/wordprocessingml/2006/main" xmlns:wp="http://schemas.openxmlformats.org/drawingml/2006/wordprocessingDrawing" xmlns:r="http://schemas.openxmlformats.org/officeDocument/2006/relationships" xmlns:w14="http://schemas.microsoft.com/office/word/2010/wordml">
+              <w:rPr>
+                <w:rFonts w:ascii="Arial"/>
+                <w:i w:val="false"/>
+                <w:b w:val="false"/>
+                <w:u w:val="none"/>
+                <w:sz w:val="22"/>
+                <w:szCs w:val="22"/>
+                <w:color w:val="000000"/>
+              </w:rPr>
+              <w:t xml:space="preserve">1.0083627</w:t>
+            </w:r>
+          </w:p>
+        </w:tc>
+        <w:tc>
+          <w:tcPr>
+            <w:tcBorders>
+              <w:bottom w:val="single" w:sz="16" w:space="0" w:color="666666"/>
+              <w:top w:val="none" w:sz="0" w:space="0" w:color="000000"/>
+              <w:left w:val="none" w:sz="0" w:space="0" w:color="000000"/>
+              <w:right w:val="none" w:sz="0" w:space="0" w:color="000000"/>
+            </w:tcBorders>
+            <w:shd w:val="clear" w:color="auto" w:fill="FFFFFF"/>
+            <w:tcMar>
+              <w:top w:w="0" w:type="dxa"/>
+              <w:bottom w:w="0" w:type="dxa"/>
+              <w:left w:w="0" w:type="dxa"/>
+              <w:right w:w="0" w:type="dxa"/>
+            </w:tcMar>
+            <w:vAlign w:val="center"/>
+          </w:tcPr>
+          <w:p>
+            <w:pPr>
+              <w:jc w:val="right"/>
+              <w:keepNext/>
+              <w:pBdr>
+                <w:bottom w:val="none" w:sz="0" w:space="0" w:color="000000"/>
+                <w:top w:val="none" w:sz="0" w:space="0" w:color="000000"/>
+                <w:left w:val="none" w:sz="0" w:space="0" w:color="000000"/>
+                <w:right w:val="none" w:sz="0" w:space="0" w:color="000000"/>
+              </w:pBdr>
+              <w:spacing w:after="100" w:before="100" w:line="240"/>
+              <w:ind w:firstLine="0" w:left="100" w:right="100"/>
+            </w:pPr>
+            <w:r xmlns:w="http://schemas.openxmlformats.org/wordprocessingml/2006/main" xmlns:wp="http://schemas.openxmlformats.org/drawingml/2006/wordprocessingDrawing" xmlns:r="http://schemas.openxmlformats.org/officeDocument/2006/relationships" xmlns:w14="http://schemas.microsoft.com/office/word/2010/wordml">
+              <w:rPr>
+                <w:rFonts w:ascii="Arial"/>
+                <w:i w:val="false"/>
+                <w:b w:val="false"/>
+                <w:u w:val="none"/>
+                <w:sz w:val="22"/>
+                <w:szCs w:val="22"/>
+                <w:color w:val="000000"/>
+              </w:rPr>
+              <w:t xml:space="preserve">1.0041726</w:t>
+            </w:r>
+          </w:p>
+        </w:tc>
+        <w:tc>
+          <w:tcPr>
+            <w:tcBorders>
+              <w:bottom w:val="single" w:sz="16" w:space="0" w:color="666666"/>
+              <w:top w:val="none" w:sz="0" w:space="0" w:color="000000"/>
+              <w:left w:val="none" w:sz="0" w:space="0" w:color="000000"/>
+              <w:right w:val="none" w:sz="0" w:space="0" w:color="000000"/>
+            </w:tcBorders>
+            <w:shd w:val="clear" w:color="auto" w:fill="FFFFFF"/>
+            <w:tcMar>
+              <w:top w:w="0" w:type="dxa"/>
+              <w:bottom w:w="0" w:type="dxa"/>
+              <w:left w:w="0" w:type="dxa"/>
+              <w:right w:w="0" w:type="dxa"/>
+            </w:tcMar>
+            <w:vAlign w:val="center"/>
+          </w:tcPr>
+          <w:p>
+            <w:pPr>
+              <w:jc w:val="left"/>
+              <w:keepNext/>
+              <w:pBdr>
+                <w:bottom w:val="none" w:sz="0" w:space="0" w:color="000000"/>
+                <w:top w:val="none" w:sz="0" w:space="0" w:color="000000"/>
+                <w:left w:val="none" w:sz="0" w:space="0" w:color="000000"/>
+                <w:right w:val="none" w:sz="0" w:space="0" w:color="000000"/>
+              </w:pBdr>
+              <w:spacing w:after="100" w:before="100" w:line="240"/>
+              <w:ind w:firstLine="0" w:left="100" w:right="100"/>
+            </w:pPr>
+            <w:r xmlns:w="http://schemas.openxmlformats.org/wordprocessingml/2006/main" xmlns:wp="http://schemas.openxmlformats.org/drawingml/2006/wordprocessingDrawing" xmlns:r="http://schemas.openxmlformats.org/officeDocument/2006/relationships" xmlns:w14="http://schemas.microsoft.com/office/word/2010/wordml">
+              <w:rPr>
+                <w:rFonts w:ascii="Arial"/>
+                <w:i w:val="false"/>
+                <w:b w:val="false"/>
+                <w:u w:val="none"/>
+                <w:sz w:val="22"/>
+                <w:szCs w:val="22"/>
+                <w:color w:val="000000"/>
+              </w:rPr>
+              <w:t xml:space="preserve">2-year</w:t>
+            </w:r>
+          </w:p>
+        </w:tc>
+        <w:tc>
+          <w:tcPr>
+            <w:tcBorders>
+              <w:bottom w:val="single" w:sz="16" w:space="0" w:color="666666"/>
+              <w:top w:val="none" w:sz="0" w:space="0" w:color="000000"/>
+              <w:left w:val="none" w:sz="0" w:space="0" w:color="000000"/>
+              <w:right w:val="none" w:sz="0" w:space="0" w:color="000000"/>
+            </w:tcBorders>
+            <w:shd w:val="clear" w:color="auto" w:fill="FFFFFF"/>
+            <w:tcMar>
+              <w:top w:w="0" w:type="dxa"/>
+              <w:bottom w:w="0" w:type="dxa"/>
+              <w:left w:w="0" w:type="dxa"/>
+              <w:right w:w="0" w:type="dxa"/>
+            </w:tcMar>
+            <w:vAlign w:val="center"/>
+          </w:tcPr>
+          <w:p>
+            <w:pPr>
+              <w:jc w:val="left"/>
+              <w:keepNext/>
+              <w:pBdr>
+                <w:bottom w:val="none" w:sz="0" w:space="0" w:color="000000"/>
+                <w:top w:val="none" w:sz="0" w:space="0" w:color="000000"/>
+                <w:left w:val="none" w:sz="0" w:space="0" w:color="000000"/>
+                <w:right w:val="none" w:sz="0" w:space="0" w:color="000000"/>
+              </w:pBdr>
+              <w:spacing w:after="100" w:before="100" w:line="240"/>
+              <w:ind w:firstLine="0" w:left="100" w:right="100"/>
+            </w:pPr>
+            <w:r xmlns:w="http://schemas.openxmlformats.org/wordprocessingml/2006/main" xmlns:wp="http://schemas.openxmlformats.org/drawingml/2006/wordprocessingDrawing" xmlns:r="http://schemas.openxmlformats.org/officeDocument/2006/relationships" xmlns:w14="http://schemas.microsoft.com/office/word/2010/wordml">
+              <w:rPr>
+                <w:rFonts w:ascii="Arial"/>
+                <w:i w:val="false"/>
+                <w:b w:val="false"/>
+                <w:u w:val="none"/>
+                <w:sz w:val="22"/>
+                <w:szCs w:val="22"/>
+                <w:color w:val="000000"/>
+              </w:rPr>
+              <w:t xml:space="preserve">conventional</w:t>
+            </w:r>
+          </w:p>
+        </w:tc>
+      </w:tr>
+    </w:tbl>
     <w:sectPr/>
   </w:body>
 </w:document>

</xml_diff>